<commit_message>
Added structure schema and structure projecting
</commit_message>
<xml_diff>
--- a/word_files/Обзор литературы.docx
+++ b/word_files/Обзор литературы.docx
@@ -79,16 +79,40 @@
         <w:rPr>
           <w:b/>
           <w:bCs/>
+          <w:lang w:val="ru-RU"/>
+        </w:rPr>
+      </w:pPr>
+      <w:r>
+        <w:rPr>
+          <w:b/>
+          <w:bCs/>
+          <w:lang w:val="ru-RU"/>
+        </w:rPr>
+        <w:t>1.1.1</w:t>
+      </w:r>
+      <w:r>
+        <w:rPr>
+          <w:b/>
+          <w:bCs/>
+          <w:lang w:val="ru-RU"/>
+        </w:rPr>
+        <w:t xml:space="preserve"> </w:t>
+      </w:r>
+      <w:r>
+        <w:rPr>
+          <w:b/>
+          <w:bCs/>
           <w:lang w:val="en-US"/>
         </w:rPr>
-      </w:pPr>
-      <w:r>
-        <w:rPr>
-          <w:b/>
-          <w:bCs/>
-          <w:lang w:val="ru-RU"/>
-        </w:rPr>
-        <w:t>1.1.1</w:t>
+        <w:t>Thomann</w:t>
+      </w:r>
+      <w:r>
+        <w:rPr>
+          <w:b/>
+          <w:bCs/>
+          <w:lang w:val="ru-RU"/>
+        </w:rPr>
+        <w:t>.</w:t>
       </w:r>
       <w:r>
         <w:rPr>
@@ -96,15 +120,15 @@
           <w:bCs/>
           <w:lang w:val="en-US"/>
         </w:rPr>
-        <w:t xml:space="preserve"> Thomann.de</w:t>
-      </w:r>
-    </w:p>
-    <w:p>
-      <w:pPr>
-        <w:rPr>
-          <w:b/>
-          <w:bCs/>
-          <w:lang w:val="en-US"/>
+        <w:t>de</w:t>
+      </w:r>
+    </w:p>
+    <w:p>
+      <w:pPr>
+        <w:rPr>
+          <w:b/>
+          <w:bCs/>
+          <w:lang w:val="ru-RU"/>
         </w:rPr>
       </w:pPr>
     </w:p>
@@ -204,6 +228,7 @@
       </w:pPr>
       <w:r>
         <w:rPr>
+          <w:noProof/>
           <w:lang w:val="ru-RU"/>
         </w:rPr>
         <w:drawing>
@@ -478,207 +503,237 @@
         <w:rPr>
           <w:b/>
           <w:bCs/>
+          <w:lang w:val="ru-RU"/>
+        </w:rPr>
+      </w:pPr>
+      <w:r>
+        <w:rPr>
+          <w:b/>
+          <w:bCs/>
+          <w:lang w:val="ru-RU"/>
+        </w:rPr>
+        <w:t>1.</w:t>
+      </w:r>
+      <w:r>
+        <w:rPr>
+          <w:b/>
+          <w:bCs/>
+          <w:lang w:val="ru-RU"/>
+        </w:rPr>
+        <w:t>1.</w:t>
+      </w:r>
+      <w:r>
+        <w:rPr>
+          <w:b/>
+          <w:bCs/>
+          <w:lang w:val="ru-RU"/>
+        </w:rPr>
+        <w:t xml:space="preserve">2 </w:t>
+      </w:r>
+      <w:proofErr w:type="spellStart"/>
+      <w:r>
+        <w:rPr>
+          <w:b/>
+          <w:bCs/>
           <w:lang w:val="en-US"/>
         </w:rPr>
-      </w:pPr>
+        <w:t>Guitarland</w:t>
+      </w:r>
+      <w:proofErr w:type="spellEnd"/>
+      <w:r>
+        <w:rPr>
+          <w:b/>
+          <w:bCs/>
+          <w:lang w:val="ru-RU"/>
+        </w:rPr>
+        <w:t>.</w:t>
+      </w:r>
       <w:r>
         <w:rPr>
           <w:b/>
           <w:bCs/>
           <w:lang w:val="en-US"/>
         </w:rPr>
-        <w:t>1.</w:t>
-      </w:r>
-      <w:r>
-        <w:rPr>
-          <w:b/>
-          <w:bCs/>
+        <w:t>by</w:t>
+      </w:r>
+    </w:p>
+    <w:p>
+      <w:pPr>
+        <w:rPr>
+          <w:b/>
+          <w:bCs/>
+          <w:lang w:val="ru-RU"/>
+        </w:rPr>
+      </w:pPr>
+    </w:p>
+    <w:p>
+      <w:pPr>
+        <w:rPr>
+          <w:lang w:val="ru-RU"/>
+        </w:rPr>
+      </w:pPr>
+      <w:proofErr w:type="spellStart"/>
+      <w:r>
+        <w:rPr>
           <w:lang w:val="en-US"/>
         </w:rPr>
-        <w:t>1.</w:t>
-      </w:r>
-      <w:r>
-        <w:rPr>
-          <w:b/>
-          <w:bCs/>
+        <w:t>Guitarland</w:t>
+      </w:r>
+      <w:proofErr w:type="spellEnd"/>
+      <w:r>
+        <w:rPr>
+          <w:lang w:val="ru-RU"/>
+        </w:rPr>
+        <w:t>.</w:t>
+      </w:r>
+      <w:r>
+        <w:rPr>
           <w:lang w:val="en-US"/>
         </w:rPr>
-        <w:t>2 Guitarland.by</w:t>
-      </w:r>
-    </w:p>
-    <w:p>
-      <w:pPr>
-        <w:rPr>
-          <w:b/>
-          <w:bCs/>
+        <w:t>by</w:t>
+      </w:r>
+      <w:r>
+        <w:rPr>
+          <w:lang w:val="ru-RU"/>
+        </w:rPr>
+        <w:t xml:space="preserve"> [2] (</w:t>
+      </w:r>
+      <w:r>
+        <w:rPr>
+          <w:lang w:val="ru-RU"/>
+        </w:rPr>
+        <w:t>см</w:t>
+      </w:r>
+      <w:r>
+        <w:rPr>
+          <w:lang w:val="ru-RU"/>
+        </w:rPr>
+        <w:t xml:space="preserve">. </w:t>
+      </w:r>
+      <w:r>
+        <w:rPr>
+          <w:lang w:val="ru-RU"/>
+        </w:rPr>
+        <w:t>рисунок</w:t>
+      </w:r>
+      <w:r>
+        <w:rPr>
+          <w:lang w:val="ru-RU"/>
+        </w:rPr>
+        <w:t xml:space="preserve"> 1.2) – </w:t>
+      </w:r>
+      <w:r>
+        <w:rPr>
+          <w:lang w:val="ru-RU"/>
+        </w:rPr>
+        <w:t>сайт</w:t>
+      </w:r>
+      <w:r>
+        <w:rPr>
+          <w:lang w:val="ru-RU"/>
+        </w:rPr>
+        <w:t xml:space="preserve"> </w:t>
+      </w:r>
+      <w:r>
+        <w:rPr>
+          <w:lang w:val="ru-RU"/>
+        </w:rPr>
+        <w:t>магазин</w:t>
+      </w:r>
+      <w:r>
+        <w:rPr>
+          <w:lang w:val="ru-RU"/>
+        </w:rPr>
+        <w:t>а</w:t>
+      </w:r>
+      <w:r>
+        <w:rPr>
+          <w:lang w:val="ru-RU"/>
+        </w:rPr>
+        <w:t xml:space="preserve"> музыкальных инструментов. </w:t>
+      </w:r>
+      <w:r>
+        <w:rPr>
+          <w:lang w:val="ru-RU"/>
+        </w:rPr>
+        <w:t>Деятельность данного сайта направлена на более узкий спектр музыкального оборудования.</w:t>
+      </w:r>
+    </w:p>
+    <w:p>
+      <w:pPr>
+        <w:rPr>
+          <w:lang w:val="ru-RU"/>
+        </w:rPr>
+      </w:pPr>
+      <w:r>
+        <w:rPr>
+          <w:lang w:val="ru-RU"/>
+        </w:rPr>
+        <w:t xml:space="preserve">Здесь в ассортименте представлены инструменты для живого исполнения и записи. </w:t>
+      </w:r>
+      <w:r>
+        <w:rPr>
+          <w:lang w:val="ru-RU"/>
+        </w:rPr>
+        <w:t>Однако кроме нужных разделов на сайте присутствует достаточное количество лишних раздело</w:t>
+      </w:r>
+      <w:r>
+        <w:rPr>
+          <w:lang w:val="ru-RU"/>
+        </w:rPr>
+        <w:t xml:space="preserve">в. Таковыми являются новости и события, которые можно прочитать на </w:t>
+      </w:r>
+      <w:r>
+        <w:rPr>
+          <w:lang w:val="ru-RU"/>
+        </w:rPr>
+        <w:t xml:space="preserve">новостных сайтах. Вторым таким разделом является статьи </w:t>
+      </w:r>
+      <w:proofErr w:type="spellStart"/>
+      <w:r>
+        <w:rPr>
           <w:lang w:val="en-US"/>
         </w:rPr>
-      </w:pPr>
-    </w:p>
-    <w:p>
-      <w:pPr>
-        <w:rPr>
-          <w:lang w:val="ru-RU"/>
-        </w:rPr>
-      </w:pPr>
-      <w:r>
-        <w:rPr>
-          <w:lang w:val="en-US"/>
-        </w:rPr>
         <w:t>Guitarland</w:t>
       </w:r>
+      <w:proofErr w:type="spellEnd"/>
+      <w:r>
+        <w:rPr>
+          <w:lang w:val="ru-RU"/>
+        </w:rPr>
+        <w:t xml:space="preserve">, </w:t>
+      </w:r>
+      <w:r>
+        <w:rPr>
+          <w:lang w:val="ru-RU"/>
+        </w:rPr>
+        <w:t>который было бы целесообразнее вести в социальных сетях магазина, а на самом сайте размещать ссылки на страницы в социальных сетях. Существенным недостатком данного сайта является отсутствие прямой связи с продавцом напрямую через сайт</w:t>
+      </w:r>
+      <w:r>
+        <w:rPr>
+          <w:lang w:val="ru-RU"/>
+        </w:rPr>
+        <w:t>. Также сайт не оптимизирован для использования в мобильной версии, что ухудшает удобство просмотра сайта.</w:t>
+      </w:r>
+    </w:p>
+    <w:p>
+      <w:pPr>
+        <w:rPr>
+          <w:lang w:val="ru-RU"/>
+        </w:rPr>
+      </w:pPr>
+      <w:r>
+        <w:rPr>
+          <w:lang w:val="ru-RU"/>
+        </w:rPr>
+        <w:t>Исходя из предложенных ранее фактов, резюмируем достоинства и недостатки данного ресурса</w:t>
+      </w:r>
       <w:r>
         <w:rPr>
           <w:lang w:val="ru-RU"/>
         </w:rPr>
         <w:t>.</w:t>
       </w:r>
-      <w:r>
-        <w:rPr>
-          <w:lang w:val="en-US"/>
-        </w:rPr>
-        <w:t>by</w:t>
-      </w:r>
-      <w:r>
-        <w:rPr>
-          <w:lang w:val="ru-RU"/>
-        </w:rPr>
-        <w:t xml:space="preserve"> [2] (</w:t>
-      </w:r>
-      <w:r>
-        <w:rPr>
-          <w:lang w:val="ru-RU"/>
-        </w:rPr>
-        <w:t>см</w:t>
-      </w:r>
-      <w:r>
-        <w:rPr>
-          <w:lang w:val="ru-RU"/>
-        </w:rPr>
-        <w:t xml:space="preserve">. </w:t>
-      </w:r>
-      <w:r>
-        <w:rPr>
-          <w:lang w:val="ru-RU"/>
-        </w:rPr>
-        <w:t>рисунок</w:t>
-      </w:r>
-      <w:r>
-        <w:rPr>
-          <w:lang w:val="ru-RU"/>
-        </w:rPr>
-        <w:t xml:space="preserve"> 1.2) – </w:t>
-      </w:r>
-      <w:r>
-        <w:rPr>
-          <w:lang w:val="ru-RU"/>
-        </w:rPr>
-        <w:t>сайт</w:t>
-      </w:r>
-      <w:r>
-        <w:rPr>
-          <w:lang w:val="ru-RU"/>
-        </w:rPr>
-        <w:t xml:space="preserve"> </w:t>
-      </w:r>
-      <w:r>
-        <w:rPr>
-          <w:lang w:val="ru-RU"/>
-        </w:rPr>
-        <w:t>магазин</w:t>
-      </w:r>
-      <w:r>
-        <w:rPr>
-          <w:lang w:val="ru-RU"/>
-        </w:rPr>
-        <w:t>а</w:t>
-      </w:r>
-      <w:r>
-        <w:rPr>
-          <w:lang w:val="ru-RU"/>
-        </w:rPr>
-        <w:t xml:space="preserve"> музыкальных инструментов. </w:t>
-      </w:r>
-      <w:r>
-        <w:rPr>
-          <w:lang w:val="ru-RU"/>
-        </w:rPr>
-        <w:t>Деятельность данного сайта направлена на более узкий спектр музыкального оборудования.</w:t>
-      </w:r>
-    </w:p>
-    <w:p>
-      <w:pPr>
-        <w:rPr>
-          <w:lang w:val="ru-RU"/>
-        </w:rPr>
-      </w:pPr>
-      <w:r>
-        <w:rPr>
-          <w:lang w:val="ru-RU"/>
-        </w:rPr>
-        <w:t xml:space="preserve">Здесь в ассортименте представлены инструменты для живого исполнения и записи. </w:t>
-      </w:r>
-      <w:r>
-        <w:rPr>
-          <w:lang w:val="ru-RU"/>
-        </w:rPr>
-        <w:t>Однако кроме нужных разделов на сайте присутствует достаточное количество лишних раздело</w:t>
-      </w:r>
-      <w:r>
-        <w:rPr>
-          <w:lang w:val="ru-RU"/>
-        </w:rPr>
-        <w:t xml:space="preserve">в. Таковыми являются новости и события, которые можно прочитать на </w:t>
-      </w:r>
-      <w:r>
-        <w:rPr>
-          <w:lang w:val="ru-RU"/>
-        </w:rPr>
-        <w:t xml:space="preserve">новостных сайтах. Вторым таким разделом является статьи </w:t>
-      </w:r>
-      <w:r>
-        <w:rPr>
-          <w:lang w:val="en-US"/>
-        </w:rPr>
-        <w:t>Guitarland</w:t>
-      </w:r>
-      <w:r>
-        <w:rPr>
-          <w:lang w:val="ru-RU"/>
-        </w:rPr>
-        <w:t xml:space="preserve">, </w:t>
-      </w:r>
-      <w:r>
-        <w:rPr>
-          <w:lang w:val="ru-RU"/>
-        </w:rPr>
-        <w:t>который было бы целесообразнее вести в социальных сетях магазина, а на самом сайте размещать ссылки на страницы в социальных сетях. Существенным недостатком данного сайта является отсутствие прямой связи с продавцом напрямую через сайт</w:t>
-      </w:r>
-      <w:r>
-        <w:rPr>
-          <w:lang w:val="ru-RU"/>
-        </w:rPr>
-        <w:t>. Также сайт не оптимизирован для использования в мобильной версии, что ухудшает удобство просмотра сайта.</w:t>
-      </w:r>
-    </w:p>
-    <w:p>
-      <w:pPr>
-        <w:rPr>
-          <w:lang w:val="ru-RU"/>
-        </w:rPr>
-      </w:pPr>
-      <w:r>
-        <w:rPr>
-          <w:lang w:val="ru-RU"/>
-        </w:rPr>
-        <w:t>Исходя из предложенных ранее фактов, резюмируем достоинства и недостатки данного ресурса</w:t>
-      </w:r>
-      <w:r>
-        <w:rPr>
-          <w:lang w:val="ru-RU"/>
-        </w:rPr>
-        <w:t>.</w:t>
-      </w:r>
     </w:p>
     <w:p>
       <w:pPr>
@@ -703,7 +758,21 @@
         <w:rPr>
           <w:lang w:val="ru-RU"/>
         </w:rPr>
-        <w:t>- узконаправленность (удобство для клиента, который знает чего хочет);</w:t>
+        <w:t xml:space="preserve">- </w:t>
+      </w:r>
+      <w:proofErr w:type="spellStart"/>
+      <w:r>
+        <w:rPr>
+          <w:lang w:val="ru-RU"/>
+        </w:rPr>
+        <w:t>узконаправленность</w:t>
+      </w:r>
+      <w:proofErr w:type="spellEnd"/>
+      <w:r>
+        <w:rPr>
+          <w:lang w:val="ru-RU"/>
+        </w:rPr>
+        <w:t xml:space="preserve"> (удобство для клиента, который знает чего хочет);</w:t>
       </w:r>
     </w:p>
     <w:p>
@@ -794,6 +863,7 @@
       </w:pPr>
       <w:r>
         <w:rPr>
+          <w:noProof/>
           <w:lang w:val="ru-RU"/>
         </w:rPr>
         <w:lastRenderedPageBreak/>
@@ -857,12 +927,14 @@
         </w:rPr>
         <w:t xml:space="preserve">Рисунок 1.2 – Главная страница </w:t>
       </w:r>
+      <w:proofErr w:type="spellStart"/>
       <w:r>
         <w:rPr>
           <w:lang w:val="en-US"/>
         </w:rPr>
         <w:t>Guitarland</w:t>
       </w:r>
+      <w:proofErr w:type="spellEnd"/>
       <w:r>
         <w:rPr>
           <w:lang w:val="ru-RU"/>
@@ -1576,7 +1648,23 @@
           <w:color w:val="000000"/>
           <w:szCs w:val="28"/>
         </w:rPr>
-        <w:t xml:space="preserve"> это интерпретируемый, высокоуровневый, динамичный, универсальный язык программирования с открытым исходным кодом, который фокусируется на простоте и производительности. Он был спроектирован и разработан в середине 1990-х годов Юкихиро Мацумото в Японии.</w:t>
+        <w:t xml:space="preserve"> это интерпретируемый, высокоуровневый, динамичный, универсальный язык программирования с открытым исходным кодом, который фокусируется на простоте и производительности. Он был спроектирован и разработан в середине 1990-х годов </w:t>
+      </w:r>
+      <w:proofErr w:type="spellStart"/>
+      <w:r>
+        <w:rPr>
+          <w:color w:val="000000"/>
+          <w:szCs w:val="28"/>
+        </w:rPr>
+        <w:t>Юкихиро</w:t>
+      </w:r>
+      <w:proofErr w:type="spellEnd"/>
+      <w:r>
+        <w:rPr>
+          <w:color w:val="000000"/>
+          <w:szCs w:val="28"/>
+        </w:rPr>
+        <w:t xml:space="preserve"> Мацумото в Японии.</w:t>
       </w:r>
     </w:p>
     <w:p>
@@ -1603,7 +1691,35 @@
         <w:rPr>
           <w:szCs w:val="28"/>
         </w:rPr>
-        <w:t xml:space="preserve"> это язык динамического программирования со сложной, но выразительной грамматикой и базовой библиотекой классов с богатым и мощным API. Ruby - вобрал в себя черты таких языков, как Lisp, Smalltalk и Perl, но использует грамматику, которой без особого труда смогут овладеть программисты, работающие на языках С и Java.</w:t>
+        <w:t xml:space="preserve"> это язык динамического программирования со сложной, но выразительной грамматикой и базовой библиотекой классов с богатым и мощным API. Ruby - вобрал в себя черты таких языков, как </w:t>
+      </w:r>
+      <w:proofErr w:type="spellStart"/>
+      <w:r>
+        <w:rPr>
+          <w:szCs w:val="28"/>
+        </w:rPr>
+        <w:t>Lisp</w:t>
+      </w:r>
+      <w:proofErr w:type="spellEnd"/>
+      <w:r>
+        <w:rPr>
+          <w:szCs w:val="28"/>
+        </w:rPr>
+        <w:t xml:space="preserve">, </w:t>
+      </w:r>
+      <w:proofErr w:type="spellStart"/>
+      <w:r>
+        <w:rPr>
+          <w:szCs w:val="28"/>
+        </w:rPr>
+        <w:t>Smalltalk</w:t>
+      </w:r>
+      <w:proofErr w:type="spellEnd"/>
+      <w:r>
+        <w:rPr>
+          <w:szCs w:val="28"/>
+        </w:rPr>
+        <w:t xml:space="preserve"> и Perl, но использует грамматику, которой без особого труда смогут овладеть программисты, работающие на языках С и Java.</w:t>
       </w:r>
     </w:p>
     <w:p>
@@ -1621,7 +1737,16 @@
           <w:szCs w:val="28"/>
           <w:shd w:val="clear" w:color="auto" w:fill="FFFFFF"/>
         </w:rPr>
-        <w:t>Ruby является абсолютным объектно-ориентированным языком, но в нем также неплохо уживаются процедурные и функциональные стили программирования. Приоритетом Ruby является удобство и минимизация затрат труда программиста при разработке программы, освобождение программиста от рутинной работы, которую компьютер может выполнять быстрее и качественнее. Особое внимание, в частности, уделено будничным рутинным занятиям (обработка текстов, администрирование), и для них язык настроен особенно хорошо. В противо</w:t>
+        <w:t xml:space="preserve">Ruby является абсолютным объектно-ориентированным языком, но в нем также неплохо уживаются процедурные и функциональные стили программирования. Приоритетом Ruby является удобство и минимизация затрат труда программиста при разработке программы, освобождение программиста от рутинной работы, которую компьютер может выполнять быстрее и качественнее. Особое внимание, в частности, уделено будничным рутинным занятиям (обработка текстов, администрирование), и для них язык настроен особенно хорошо. В </w:t>
+      </w:r>
+      <w:proofErr w:type="spellStart"/>
+      <w:r>
+        <w:rPr>
+          <w:rFonts w:cs="Times New Roman"/>
+          <w:szCs w:val="28"/>
+          <w:shd w:val="clear" w:color="auto" w:fill="FFFFFF"/>
+        </w:rPr>
+        <w:t>противо</w:t>
       </w:r>
       <w:r>
         <w:rPr>
@@ -1632,6 +1757,7 @@
         </w:rPr>
         <w:t>положность</w:t>
       </w:r>
+      <w:proofErr w:type="spellEnd"/>
       <w:r>
         <w:rPr>
           <w:rFonts w:cs="Times New Roman"/>
@@ -1854,6 +1980,7 @@
           <w:szCs w:val="28"/>
         </w:rPr>
       </w:pPr>
+      <w:proofErr w:type="spellStart"/>
       <w:r>
         <w:rPr>
           <w:szCs w:val="28"/>
@@ -1861,6 +1988,7 @@
         </w:rPr>
         <w:t>JQuery</w:t>
       </w:r>
+      <w:proofErr w:type="spellEnd"/>
       <w:r>
         <w:rPr>
           <w:szCs w:val="28"/>
@@ -1906,6 +2034,7 @@
         </w:rPr>
         <w:t xml:space="preserve"> на проекте намного проще. </w:t>
       </w:r>
+      <w:proofErr w:type="spellStart"/>
       <w:r>
         <w:rPr>
           <w:szCs w:val="28"/>
@@ -1913,6 +2042,7 @@
         </w:rPr>
         <w:t>JQuery</w:t>
       </w:r>
+      <w:proofErr w:type="spellEnd"/>
       <w:r>
         <w:rPr>
           <w:szCs w:val="28"/>
@@ -1932,6 +2062,7 @@
         </w:rPr>
         <w:t xml:space="preserve">-кода, и обертывает их в методы, которые можно вызвать одной строкой. </w:t>
       </w:r>
+      <w:proofErr w:type="spellStart"/>
       <w:r>
         <w:rPr>
           <w:szCs w:val="28"/>
@@ -1939,6 +2070,7 @@
         </w:rPr>
         <w:t>JQuery</w:t>
       </w:r>
+      <w:proofErr w:type="spellEnd"/>
       <w:r>
         <w:rPr>
           <w:szCs w:val="28"/>
@@ -2012,38 +2144,112 @@
           <w:b/>
           <w:bCs/>
           <w:szCs w:val="28"/>
-          <w:lang w:val="en-US"/>
-        </w:rPr>
-      </w:pPr>
-      <w:r>
-        <w:rPr>
-          <w:b/>
-          <w:bCs/>
-          <w:szCs w:val="28"/>
-          <w:lang w:val="en-US"/>
-        </w:rPr>
-        <w:t>1.2.3 Ruby on Rails</w:t>
-      </w:r>
-    </w:p>
-    <w:p>
-      <w:pPr>
-        <w:rPr>
-          <w:szCs w:val="28"/>
-        </w:rPr>
-      </w:pPr>
-    </w:p>
-    <w:p>
-      <w:pPr>
-        <w:rPr>
-          <w:szCs w:val="28"/>
-        </w:rPr>
-      </w:pPr>
-      <w:r>
-        <w:rPr>
-          <w:szCs w:val="28"/>
-          <w:shd w:val="clear" w:color="auto" w:fill="FFFFFF"/>
-        </w:rPr>
-        <w:t>Ruby on Rails – фреймворк, написанный на языке программирования Ruby с открытым исходным кодом, реализует архитектурный шаблон Model-View-Controller для веб-приложений. </w:t>
+        </w:rPr>
+      </w:pPr>
+      <w:r>
+        <w:rPr>
+          <w:b/>
+          <w:bCs/>
+          <w:szCs w:val="28"/>
+        </w:rPr>
+        <w:t xml:space="preserve">1.2.3 Ruby </w:t>
+      </w:r>
+      <w:proofErr w:type="spellStart"/>
+      <w:r>
+        <w:rPr>
+          <w:b/>
+          <w:bCs/>
+          <w:szCs w:val="28"/>
+        </w:rPr>
+        <w:t>on</w:t>
+      </w:r>
+      <w:proofErr w:type="spellEnd"/>
+      <w:r>
+        <w:rPr>
+          <w:b/>
+          <w:bCs/>
+          <w:szCs w:val="28"/>
+        </w:rPr>
+        <w:t xml:space="preserve"> </w:t>
+      </w:r>
+      <w:proofErr w:type="spellStart"/>
+      <w:r>
+        <w:rPr>
+          <w:b/>
+          <w:bCs/>
+          <w:szCs w:val="28"/>
+        </w:rPr>
+        <w:t>Rails</w:t>
+      </w:r>
+      <w:proofErr w:type="spellEnd"/>
+    </w:p>
+    <w:p>
+      <w:pPr>
+        <w:rPr>
+          <w:szCs w:val="28"/>
+        </w:rPr>
+      </w:pPr>
+    </w:p>
+    <w:p>
+      <w:pPr>
+        <w:rPr>
+          <w:szCs w:val="28"/>
+        </w:rPr>
+      </w:pPr>
+      <w:r>
+        <w:rPr>
+          <w:szCs w:val="28"/>
+          <w:shd w:val="clear" w:color="auto" w:fill="FFFFFF"/>
+        </w:rPr>
+        <w:t xml:space="preserve">Ruby </w:t>
+      </w:r>
+      <w:proofErr w:type="spellStart"/>
+      <w:r>
+        <w:rPr>
+          <w:szCs w:val="28"/>
+          <w:shd w:val="clear" w:color="auto" w:fill="FFFFFF"/>
+        </w:rPr>
+        <w:t>on</w:t>
+      </w:r>
+      <w:proofErr w:type="spellEnd"/>
+      <w:r>
+        <w:rPr>
+          <w:szCs w:val="28"/>
+          <w:shd w:val="clear" w:color="auto" w:fill="FFFFFF"/>
+        </w:rPr>
+        <w:t xml:space="preserve"> </w:t>
+      </w:r>
+      <w:proofErr w:type="spellStart"/>
+      <w:r>
+        <w:rPr>
+          <w:szCs w:val="28"/>
+          <w:shd w:val="clear" w:color="auto" w:fill="FFFFFF"/>
+        </w:rPr>
+        <w:t>Rails</w:t>
+      </w:r>
+      <w:proofErr w:type="spellEnd"/>
+      <w:r>
+        <w:rPr>
+          <w:szCs w:val="28"/>
+          <w:shd w:val="clear" w:color="auto" w:fill="FFFFFF"/>
+        </w:rPr>
+        <w:t xml:space="preserve"> – фреймворк, написанный на языке программирования Ruby с открытым исходным кодом, реализует архитектурный шаблон Model-View-</w:t>
+      </w:r>
+      <w:proofErr w:type="spellStart"/>
+      <w:r>
+        <w:rPr>
+          <w:szCs w:val="28"/>
+          <w:shd w:val="clear" w:color="auto" w:fill="FFFFFF"/>
+        </w:rPr>
+        <w:t>Controller</w:t>
+      </w:r>
+      <w:proofErr w:type="spellEnd"/>
+      <w:r>
+        <w:rPr>
+          <w:szCs w:val="28"/>
+          <w:shd w:val="clear" w:color="auto" w:fill="FFFFFF"/>
+        </w:rPr>
+        <w:t xml:space="preserve"> для веб-приложений. </w:t>
       </w:r>
       <w:r>
         <w:rPr>
@@ -2058,11 +2264,103 @@
         </w:rPr>
         <w:t xml:space="preserve"> </w:t>
       </w:r>
-      <w:r>
-        <w:rPr>
-          <w:szCs w:val="28"/>
-        </w:rPr>
-        <w:t>on Rails включает в себя инструменты, которые облегчают общие задачи разработки «из коробки», такие как scaffolding, которые могут автоматически генерировать некоторые модели и представления, необходимые для базового сайта. В конфигурации по умолчанию модель отображает одну из таблицы в базе данных. Например, класс модели User обычно определяется в файле «user.rb» в каталоге app/models и привязывается к таблице «users» в базе данных.</w:t>
+      <w:proofErr w:type="spellStart"/>
+      <w:r>
+        <w:rPr>
+          <w:szCs w:val="28"/>
+        </w:rPr>
+        <w:t>on</w:t>
+      </w:r>
+      <w:proofErr w:type="spellEnd"/>
+      <w:r>
+        <w:rPr>
+          <w:szCs w:val="28"/>
+        </w:rPr>
+        <w:t xml:space="preserve"> </w:t>
+      </w:r>
+      <w:proofErr w:type="spellStart"/>
+      <w:r>
+        <w:rPr>
+          <w:szCs w:val="28"/>
+        </w:rPr>
+        <w:t>Rails</w:t>
+      </w:r>
+      <w:proofErr w:type="spellEnd"/>
+      <w:r>
+        <w:rPr>
+          <w:szCs w:val="28"/>
+        </w:rPr>
+        <w:t xml:space="preserve"> включает в себя инструменты, которые облегчают общие задачи разработки «из коробки», такие как </w:t>
+      </w:r>
+      <w:proofErr w:type="spellStart"/>
+      <w:r>
+        <w:rPr>
+          <w:szCs w:val="28"/>
+        </w:rPr>
+        <w:t>scaffolding</w:t>
+      </w:r>
+      <w:proofErr w:type="spellEnd"/>
+      <w:r>
+        <w:rPr>
+          <w:szCs w:val="28"/>
+        </w:rPr>
+        <w:t>, которые могут автоматически генерировать некоторые модели и представления, необходимые для базового сайта. В конфигурации по умолчанию модель отображает одну из таблицы в базе данных. Например, класс модели User обычно определяется в файле «</w:t>
+      </w:r>
+      <w:proofErr w:type="spellStart"/>
+      <w:r>
+        <w:rPr>
+          <w:szCs w:val="28"/>
+        </w:rPr>
+        <w:t>user.rb</w:t>
+      </w:r>
+      <w:proofErr w:type="spellEnd"/>
+      <w:r>
+        <w:rPr>
+          <w:szCs w:val="28"/>
+        </w:rPr>
+        <w:t xml:space="preserve">» в каталоге </w:t>
+      </w:r>
+      <w:proofErr w:type="spellStart"/>
+      <w:r>
+        <w:rPr>
+          <w:szCs w:val="28"/>
+        </w:rPr>
+        <w:t>app</w:t>
+      </w:r>
+      <w:proofErr w:type="spellEnd"/>
+      <w:r>
+        <w:rPr>
+          <w:szCs w:val="28"/>
+        </w:rPr>
+        <w:t>/</w:t>
+      </w:r>
+      <w:proofErr w:type="spellStart"/>
+      <w:r>
+        <w:rPr>
+          <w:szCs w:val="28"/>
+        </w:rPr>
+        <w:t>models</w:t>
+      </w:r>
+      <w:proofErr w:type="spellEnd"/>
+      <w:r>
+        <w:rPr>
+          <w:szCs w:val="28"/>
+        </w:rPr>
+        <w:t xml:space="preserve"> и привязывается к таблице «</w:t>
+      </w:r>
+      <w:proofErr w:type="spellStart"/>
+      <w:r>
+        <w:rPr>
+          <w:szCs w:val="28"/>
+        </w:rPr>
+        <w:t>users</w:t>
+      </w:r>
+      <w:proofErr w:type="spellEnd"/>
+      <w:r>
+        <w:rPr>
+          <w:szCs w:val="28"/>
+        </w:rPr>
+        <w:t>» в базе данных.</w:t>
       </w:r>
     </w:p>
     <w:p>
@@ -2076,7 +2374,21 @@
         <w:rPr>
           <w:szCs w:val="28"/>
         </w:rPr>
-        <w:t>Контроллер – это компонент Rails, который отвечает на внешние запросы от веб-сервера к приложению, определяя, какой файл отображения нужно отрисовать. Контроллеру также может потребоваться запросить одну или несколько моделей для получения информации и передать их в отображение.</w:t>
+        <w:t xml:space="preserve">Контроллер – это компонент </w:t>
+      </w:r>
+      <w:proofErr w:type="spellStart"/>
+      <w:r>
+        <w:rPr>
+          <w:szCs w:val="28"/>
+        </w:rPr>
+        <w:t>Rails</w:t>
+      </w:r>
+      <w:proofErr w:type="spellEnd"/>
+      <w:r>
+        <w:rPr>
+          <w:szCs w:val="28"/>
+        </w:rPr>
+        <w:t>, который отвечает на внешние запросы от веб-сервера к приложению, определяя, какой файл отображения нужно отрисовать. Контроллеру также может потребоваться запросить одну или несколько моделей для получения информации и передать их в отображение.</w:t>
       </w:r>
     </w:p>
     <w:p>
@@ -2090,8 +2402,44 @@
         <w:rPr>
           <w:szCs w:val="28"/>
         </w:rPr>
-        <w:t>Ruby on Rails также заслуживает внимания за широкое использование библиотек JavaScript для написания Ajax</w:t>
-      </w:r>
+        <w:t xml:space="preserve">Ruby </w:t>
+      </w:r>
+      <w:proofErr w:type="spellStart"/>
+      <w:r>
+        <w:rPr>
+          <w:szCs w:val="28"/>
+        </w:rPr>
+        <w:t>on</w:t>
+      </w:r>
+      <w:proofErr w:type="spellEnd"/>
+      <w:r>
+        <w:rPr>
+          <w:szCs w:val="28"/>
+        </w:rPr>
+        <w:t xml:space="preserve"> </w:t>
+      </w:r>
+      <w:proofErr w:type="spellStart"/>
+      <w:r>
+        <w:rPr>
+          <w:szCs w:val="28"/>
+        </w:rPr>
+        <w:t>Rails</w:t>
+      </w:r>
+      <w:proofErr w:type="spellEnd"/>
+      <w:r>
+        <w:rPr>
+          <w:szCs w:val="28"/>
+        </w:rPr>
+        <w:t xml:space="preserve"> также заслуживает внимания за широкое использование библиотек JavaScript для написания </w:t>
+      </w:r>
+      <w:proofErr w:type="spellStart"/>
+      <w:r>
+        <w:rPr>
+          <w:szCs w:val="28"/>
+        </w:rPr>
+        <w:t>Ajax</w:t>
+      </w:r>
+      <w:proofErr w:type="spellEnd"/>
       <w:r>
         <w:rPr>
           <w:szCs w:val="28"/>
@@ -2103,8 +2451,44 @@
         <w:rPr>
           <w:szCs w:val="28"/>
         </w:rPr>
-        <w:t>запросов. Для этого прекрасно подойдёт jQuery, который полностью поддерживается как замена Prototype и поддерживается по умолчанию в Rails</w:t>
-      </w:r>
+        <w:t xml:space="preserve">запросов. Для этого прекрасно подойдёт </w:t>
+      </w:r>
+      <w:proofErr w:type="spellStart"/>
+      <w:r>
+        <w:rPr>
+          <w:szCs w:val="28"/>
+        </w:rPr>
+        <w:t>jQuery</w:t>
+      </w:r>
+      <w:proofErr w:type="spellEnd"/>
+      <w:r>
+        <w:rPr>
+          <w:szCs w:val="28"/>
+        </w:rPr>
+        <w:t xml:space="preserve">, который полностью поддерживается как замена </w:t>
+      </w:r>
+      <w:proofErr w:type="spellStart"/>
+      <w:r>
+        <w:rPr>
+          <w:szCs w:val="28"/>
+        </w:rPr>
+        <w:t>Prototype</w:t>
+      </w:r>
+      <w:proofErr w:type="spellEnd"/>
+      <w:r>
+        <w:rPr>
+          <w:szCs w:val="28"/>
+        </w:rPr>
+        <w:t xml:space="preserve"> и поддерживается по умолчанию в </w:t>
+      </w:r>
+      <w:proofErr w:type="spellStart"/>
+      <w:r>
+        <w:rPr>
+          <w:szCs w:val="28"/>
+        </w:rPr>
+        <w:t>Rails</w:t>
+      </w:r>
+      <w:proofErr w:type="spellEnd"/>
       <w:r>
         <w:rPr>
           <w:szCs w:val="28"/>
@@ -2137,7 +2521,63 @@
         <w:rPr>
           <w:szCs w:val="28"/>
         </w:rPr>
-        <w:t xml:space="preserve">Основным преимуществом языка программирования Ruby и фреймворка Ruby on Rails является скорость разработки. На практике скорость разработки проектов на Ruby on Rails выше на 30-40 процентов по отношению </w:t>
+        <w:t xml:space="preserve">Основным преимуществом языка программирования Ruby и фреймворка Ruby </w:t>
+      </w:r>
+      <w:proofErr w:type="spellStart"/>
+      <w:r>
+        <w:rPr>
+          <w:szCs w:val="28"/>
+        </w:rPr>
+        <w:t>on</w:t>
+      </w:r>
+      <w:proofErr w:type="spellEnd"/>
+      <w:r>
+        <w:rPr>
+          <w:szCs w:val="28"/>
+        </w:rPr>
+        <w:t xml:space="preserve"> </w:t>
+      </w:r>
+      <w:proofErr w:type="spellStart"/>
+      <w:r>
+        <w:rPr>
+          <w:szCs w:val="28"/>
+        </w:rPr>
+        <w:t>Rails</w:t>
+      </w:r>
+      <w:proofErr w:type="spellEnd"/>
+      <w:r>
+        <w:rPr>
+          <w:szCs w:val="28"/>
+        </w:rPr>
+        <w:t xml:space="preserve"> является скорость разработки. На практике скорость разработки проектов на Ruby </w:t>
+      </w:r>
+      <w:proofErr w:type="spellStart"/>
+      <w:r>
+        <w:rPr>
+          <w:szCs w:val="28"/>
+        </w:rPr>
+        <w:t>on</w:t>
+      </w:r>
+      <w:proofErr w:type="spellEnd"/>
+      <w:r>
+        <w:rPr>
+          <w:szCs w:val="28"/>
+        </w:rPr>
+        <w:t xml:space="preserve"> </w:t>
+      </w:r>
+      <w:proofErr w:type="spellStart"/>
+      <w:r>
+        <w:rPr>
+          <w:szCs w:val="28"/>
+        </w:rPr>
+        <w:t>Rails</w:t>
+      </w:r>
+      <w:proofErr w:type="spellEnd"/>
+      <w:r>
+        <w:rPr>
+          <w:szCs w:val="28"/>
+        </w:rPr>
+        <w:t xml:space="preserve"> выше на 30-40 процентов по отношению </w:t>
       </w:r>
       <w:r>
         <w:rPr>
@@ -2150,8 +2590,30 @@
         <w:rPr>
           <w:szCs w:val="28"/>
         </w:rPr>
-        <w:t>тных инструментов Ruby on Rails</w:t>
-      </w:r>
+        <w:t xml:space="preserve">тных инструментов Ruby </w:t>
+      </w:r>
+      <w:proofErr w:type="spellStart"/>
+      <w:r>
+        <w:rPr>
+          <w:szCs w:val="28"/>
+        </w:rPr>
+        <w:t>on</w:t>
+      </w:r>
+      <w:proofErr w:type="spellEnd"/>
+      <w:r>
+        <w:rPr>
+          <w:szCs w:val="28"/>
+        </w:rPr>
+        <w:t xml:space="preserve"> </w:t>
+      </w:r>
+      <w:proofErr w:type="spellStart"/>
+      <w:r>
+        <w:rPr>
+          <w:szCs w:val="28"/>
+        </w:rPr>
+        <w:t>Rails</w:t>
+      </w:r>
+      <w:proofErr w:type="spellEnd"/>
       <w:r>
         <w:rPr>
           <w:szCs w:val="28"/>
@@ -2198,8 +2660,33 @@
           <w:szCs w:val="28"/>
           <w:shd w:val="clear" w:color="auto" w:fill="FFFFFF"/>
         </w:rPr>
-        <w:t>Кроме того, в отличие от других фреймворков, в составе Ruby on Rails</w:t>
-      </w:r>
+        <w:t xml:space="preserve">Кроме того, в отличие от других фреймворков, в составе Ruby </w:t>
+      </w:r>
+      <w:proofErr w:type="spellStart"/>
+      <w:r>
+        <w:rPr>
+          <w:szCs w:val="28"/>
+          <w:shd w:val="clear" w:color="auto" w:fill="FFFFFF"/>
+        </w:rPr>
+        <w:t>on</w:t>
+      </w:r>
+      <w:proofErr w:type="spellEnd"/>
+      <w:r>
+        <w:rPr>
+          <w:szCs w:val="28"/>
+          <w:shd w:val="clear" w:color="auto" w:fill="FFFFFF"/>
+        </w:rPr>
+        <w:t xml:space="preserve"> </w:t>
+      </w:r>
+      <w:proofErr w:type="spellStart"/>
+      <w:r>
+        <w:rPr>
+          <w:szCs w:val="28"/>
+          <w:shd w:val="clear" w:color="auto" w:fill="FFFFFF"/>
+        </w:rPr>
+        <w:t>Rails</w:t>
+      </w:r>
+      <w:proofErr w:type="spellEnd"/>
       <w:r>
         <w:rPr>
           <w:szCs w:val="28"/>
@@ -2415,6 +2902,7 @@
       <w:r>
         <w:rPr>
           <w:b/>
+          <w:noProof/>
           <w:szCs w:val="28"/>
         </w:rPr>
         <w:drawing>
@@ -2581,7 +3069,7 @@
           <w:szCs w:val="28"/>
           <w:lang w:val="en-US"/>
         </w:rPr>
-        <w:t>html</w:t>
+        <w:t>HTML</w:t>
       </w:r>
       <w:r>
         <w:rPr>
@@ -2594,7 +3082,7 @@
           <w:szCs w:val="28"/>
           <w:lang w:val="en-US"/>
         </w:rPr>
-        <w:t>html</w:t>
+        <w:t>HTML</w:t>
       </w:r>
       <w:r>
         <w:rPr>
@@ -3139,8 +3627,16 @@
         <w:rPr>
           <w:szCs w:val="28"/>
         </w:rPr>
-        <w:t xml:space="preserve"> будет использоваться PostgreSQL</w:t>
-      </w:r>
+        <w:t xml:space="preserve"> будет использоваться </w:t>
+      </w:r>
+      <w:proofErr w:type="spellStart"/>
+      <w:r>
+        <w:rPr>
+          <w:szCs w:val="28"/>
+        </w:rPr>
+        <w:t>PostgreSQL</w:t>
+      </w:r>
+      <w:proofErr w:type="spellEnd"/>
       <w:r>
         <w:rPr>
           <w:szCs w:val="28"/>
@@ -3155,11 +3651,19 @@
           <w:szCs w:val="28"/>
         </w:rPr>
       </w:pPr>
-      <w:r>
-        <w:rPr>
-          <w:szCs w:val="28"/>
-        </w:rPr>
-        <w:t xml:space="preserve">PostgreSQL — </w:t>
+      <w:proofErr w:type="spellStart"/>
+      <w:r>
+        <w:rPr>
+          <w:szCs w:val="28"/>
+        </w:rPr>
+        <w:t>PostgreSQL</w:t>
+      </w:r>
+      <w:proofErr w:type="spellEnd"/>
+      <w:r>
+        <w:rPr>
+          <w:szCs w:val="28"/>
+        </w:rPr>
+        <w:t xml:space="preserve"> — </w:t>
       </w:r>
       <w:r>
         <w:rPr>
@@ -3198,7 +3702,21 @@
         <w:rPr>
           <w:szCs w:val="28"/>
         </w:rPr>
-        <w:t xml:space="preserve"> (СУБД). PostgreSQL является одной из наиболее популярных систем управления базами данных [</w:t>
+        <w:t xml:space="preserve"> (СУБД). </w:t>
+      </w:r>
+      <w:proofErr w:type="spellStart"/>
+      <w:r>
+        <w:rPr>
+          <w:szCs w:val="28"/>
+        </w:rPr>
+        <w:t>PostgreSQL</w:t>
+      </w:r>
+      <w:proofErr w:type="spellEnd"/>
+      <w:r>
+        <w:rPr>
+          <w:szCs w:val="28"/>
+        </w:rPr>
+        <w:t xml:space="preserve"> является одной из наиболее популярных систем управления базами данных [</w:t>
       </w:r>
       <w:r>
         <w:rPr>
@@ -3212,7 +3730,63 @@
         <w:rPr>
           <w:szCs w:val="28"/>
         </w:rPr>
-        <w:t>]. Сам проект postgresql эволюционировал из другого проекта, который назывался Ingres. Формально развитие postgresql началось еще в 1986 году. Тогда он назывался POSTGRES. А в 1996 году проект был переименован в PostgreSQL, что отражало больший акцент на SQL. И</w:t>
+        <w:t xml:space="preserve">]. Сам проект </w:t>
+      </w:r>
+      <w:proofErr w:type="spellStart"/>
+      <w:r>
+        <w:rPr>
+          <w:szCs w:val="28"/>
+        </w:rPr>
+        <w:t>postgresql</w:t>
+      </w:r>
+      <w:proofErr w:type="spellEnd"/>
+      <w:r>
+        <w:rPr>
+          <w:szCs w:val="28"/>
+        </w:rPr>
+        <w:t xml:space="preserve"> эволюционировал из другого проекта, который назывался </w:t>
+      </w:r>
+      <w:proofErr w:type="spellStart"/>
+      <w:r>
+        <w:rPr>
+          <w:szCs w:val="28"/>
+        </w:rPr>
+        <w:t>Ingres</w:t>
+      </w:r>
+      <w:proofErr w:type="spellEnd"/>
+      <w:r>
+        <w:rPr>
+          <w:szCs w:val="28"/>
+        </w:rPr>
+        <w:t xml:space="preserve">. Формально развитие </w:t>
+      </w:r>
+      <w:proofErr w:type="spellStart"/>
+      <w:r>
+        <w:rPr>
+          <w:szCs w:val="28"/>
+        </w:rPr>
+        <w:t>postgresql</w:t>
+      </w:r>
+      <w:proofErr w:type="spellEnd"/>
+      <w:r>
+        <w:rPr>
+          <w:szCs w:val="28"/>
+        </w:rPr>
+        <w:t xml:space="preserve"> началось еще в 1986 году. Тогда он назывался POSTGRES. А в 1996 году проект был переименован в </w:t>
+      </w:r>
+      <w:proofErr w:type="spellStart"/>
+      <w:r>
+        <w:rPr>
+          <w:szCs w:val="28"/>
+        </w:rPr>
+        <w:t>PostgreSQL</w:t>
+      </w:r>
+      <w:proofErr w:type="spellEnd"/>
+      <w:r>
+        <w:rPr>
+          <w:szCs w:val="28"/>
+        </w:rPr>
+        <w:t>, что отражало больший акцент на SQL. И</w:t>
       </w:r>
       <w:r>
         <w:rPr>
@@ -3225,7 +3799,21 @@
         <w:rPr>
           <w:szCs w:val="28"/>
         </w:rPr>
-        <w:t xml:space="preserve">8 июля 1996 года состоялся первый релиз продукта. С тех пор вышло множество версий postgresql. Текущей версией является версия </w:t>
+        <w:t xml:space="preserve">8 июля 1996 года состоялся первый релиз продукта. С тех пор вышло множество версий </w:t>
+      </w:r>
+      <w:proofErr w:type="spellStart"/>
+      <w:r>
+        <w:rPr>
+          <w:szCs w:val="28"/>
+        </w:rPr>
+        <w:t>postgresql</w:t>
+      </w:r>
+      <w:proofErr w:type="spellEnd"/>
+      <w:r>
+        <w:rPr>
+          <w:szCs w:val="28"/>
+        </w:rPr>
+        <w:t xml:space="preserve">. Текущей версией является версия </w:t>
       </w:r>
       <w:r>
         <w:rPr>
@@ -3238,7 +3826,35 @@
         <w:rPr>
           <w:szCs w:val="28"/>
         </w:rPr>
-        <w:t xml:space="preserve">. Однако регулярно также выходят подверсии. PostgreSQL поддерживается для всех основных операционных систем </w:t>
+        <w:t xml:space="preserve">. Однако регулярно также выходят </w:t>
+      </w:r>
+      <w:proofErr w:type="spellStart"/>
+      <w:r>
+        <w:rPr>
+          <w:szCs w:val="28"/>
+        </w:rPr>
+        <w:t>подверсии</w:t>
+      </w:r>
+      <w:proofErr w:type="spellEnd"/>
+      <w:r>
+        <w:rPr>
+          <w:szCs w:val="28"/>
+        </w:rPr>
+        <w:t xml:space="preserve">. </w:t>
+      </w:r>
+      <w:proofErr w:type="spellStart"/>
+      <w:r>
+        <w:rPr>
+          <w:szCs w:val="28"/>
+        </w:rPr>
+        <w:t>PostgreSQL</w:t>
+      </w:r>
+      <w:proofErr w:type="spellEnd"/>
+      <w:r>
+        <w:rPr>
+          <w:szCs w:val="28"/>
+        </w:rPr>
+        <w:t xml:space="preserve"> поддерживается для всех основных операционных систем </w:t>
       </w:r>
       <w:r>
         <w:rPr>
@@ -3250,7 +3866,21 @@
         <w:rPr>
           <w:szCs w:val="28"/>
         </w:rPr>
-        <w:t xml:space="preserve"> Windows, Linux, MacOS. </w:t>
+        <w:t xml:space="preserve"> Windows, Linux, </w:t>
+      </w:r>
+      <w:proofErr w:type="spellStart"/>
+      <w:r>
+        <w:rPr>
+          <w:szCs w:val="28"/>
+        </w:rPr>
+        <w:t>MacOS</w:t>
+      </w:r>
+      <w:proofErr w:type="spellEnd"/>
+      <w:r>
+        <w:rPr>
+          <w:szCs w:val="28"/>
+        </w:rPr>
+        <w:t xml:space="preserve">. </w:t>
       </w:r>
     </w:p>
     <w:p>
@@ -3266,8 +3896,16 @@
           <w:szCs w:val="28"/>
         </w:rPr>
         <w:lastRenderedPageBreak/>
-        <w:t>Особенности PostgreSQL</w:t>
-      </w:r>
+        <w:t xml:space="preserve">Особенности </w:t>
+      </w:r>
+      <w:proofErr w:type="spellStart"/>
+      <w:r>
+        <w:rPr>
+          <w:szCs w:val="28"/>
+        </w:rPr>
+        <w:t>PostgreSQL</w:t>
+      </w:r>
+      <w:proofErr w:type="spellEnd"/>
       <w:r>
         <w:rPr>
           <w:szCs w:val="28"/>
@@ -3374,13 +4012,23 @@
         </w:rPr>
         <w:t xml:space="preserve">- </w:t>
       </w:r>
-      <w:r>
-        <w:rPr>
-          <w:rFonts w:cs="Times New Roman"/>
-          <w:bCs/>
-          <w:szCs w:val="28"/>
-        </w:rPr>
-        <w:t xml:space="preserve">многоверсионность; </w:t>
+      <w:proofErr w:type="spellStart"/>
+      <w:r>
+        <w:rPr>
+          <w:rFonts w:cs="Times New Roman"/>
+          <w:bCs/>
+          <w:szCs w:val="28"/>
+        </w:rPr>
+        <w:t>многоверсионность</w:t>
+      </w:r>
+      <w:proofErr w:type="spellEnd"/>
+      <w:r>
+        <w:rPr>
+          <w:rFonts w:cs="Times New Roman"/>
+          <w:bCs/>
+          <w:szCs w:val="28"/>
+        </w:rPr>
+        <w:t xml:space="preserve">; </w:t>
       </w:r>
     </w:p>
     <w:p>
@@ -3576,6 +4224,7 @@
         </w:rPr>
         <w:t xml:space="preserve"> </w:t>
       </w:r>
+      <w:proofErr w:type="spellStart"/>
       <w:r>
         <w:rPr>
           <w:rFonts w:cs="Times New Roman"/>
@@ -3585,6 +4234,7 @@
         </w:rPr>
         <w:t>мультиплатформенность</w:t>
       </w:r>
+      <w:proofErr w:type="spellEnd"/>
       <w:r>
         <w:rPr>
           <w:rFonts w:cs="Times New Roman"/>
@@ -3646,7 +4296,17 @@
           <w:szCs w:val="28"/>
           <w:shd w:val="clear" w:color="auto" w:fill="FFFFFF"/>
         </w:rPr>
-        <w:t xml:space="preserve"> Использование вышеперечисленных технологий при разработке дипломного проекта позволяет сократить время на разработку, увеличить качество кода и за</w:t>
+        <w:t xml:space="preserve"> Использование вышеперечисленных технологий при разработке дипломного проекта позволяет сократить время на разработку, увеличить качество кода и </w:t>
+      </w:r>
+      <w:proofErr w:type="spellStart"/>
+      <w:r>
+        <w:rPr>
+          <w:rFonts w:cs="Times New Roman"/>
+          <w:color w:val="000000"/>
+          <w:szCs w:val="28"/>
+          <w:shd w:val="clear" w:color="auto" w:fill="FFFFFF"/>
+        </w:rPr>
+        <w:t>за</w:t>
       </w:r>
       <w:r>
         <w:rPr>
@@ -3664,7 +4324,17 @@
           <w:szCs w:val="28"/>
           <w:shd w:val="clear" w:color="auto" w:fill="FFFFFF"/>
         </w:rPr>
-        <w:t>чет этого выполнить данные требования</w:t>
+        <w:t>чет</w:t>
+      </w:r>
+      <w:proofErr w:type="spellEnd"/>
+      <w:r>
+        <w:rPr>
+          <w:rFonts w:cs="Times New Roman"/>
+          <w:color w:val="000000"/>
+          <w:szCs w:val="28"/>
+          <w:shd w:val="clear" w:color="auto" w:fill="FFFFFF"/>
+        </w:rPr>
+        <w:t xml:space="preserve"> этого выполнить данные требования</w:t>
       </w:r>
     </w:p>
     <w:p>

</xml_diff>

<commit_message>
Added schemas and some other files
</commit_message>
<xml_diff>
--- a/word_files/Обзор литературы.docx
+++ b/word_files/Обзор литературы.docx
@@ -530,7 +530,6 @@
         </w:rPr>
         <w:t xml:space="preserve">2 </w:t>
       </w:r>
-      <w:proofErr w:type="spellStart"/>
       <w:r>
         <w:rPr>
           <w:b/>
@@ -539,7 +538,6 @@
         </w:rPr>
         <w:t>Guitarland</w:t>
       </w:r>
-      <w:proofErr w:type="spellEnd"/>
       <w:r>
         <w:rPr>
           <w:b/>
@@ -572,14 +570,12 @@
           <w:lang w:val="ru-RU"/>
         </w:rPr>
       </w:pPr>
-      <w:proofErr w:type="spellStart"/>
       <w:r>
         <w:rPr>
           <w:lang w:val="en-US"/>
         </w:rPr>
         <w:t>Guitarland</w:t>
       </w:r>
-      <w:proofErr w:type="spellEnd"/>
       <w:r>
         <w:rPr>
           <w:lang w:val="ru-RU"/>
@@ -689,14 +685,12 @@
         </w:rPr>
         <w:t xml:space="preserve">новостных сайтах. Вторым таким разделом является статьи </w:t>
       </w:r>
-      <w:proofErr w:type="spellStart"/>
       <w:r>
         <w:rPr>
           <w:lang w:val="en-US"/>
         </w:rPr>
         <w:t>Guitarland</w:t>
       </w:r>
-      <w:proofErr w:type="spellEnd"/>
       <w:r>
         <w:rPr>
           <w:lang w:val="ru-RU"/>
@@ -758,21 +752,7 @@
         <w:rPr>
           <w:lang w:val="ru-RU"/>
         </w:rPr>
-        <w:t xml:space="preserve">- </w:t>
-      </w:r>
-      <w:proofErr w:type="spellStart"/>
-      <w:r>
-        <w:rPr>
-          <w:lang w:val="ru-RU"/>
-        </w:rPr>
-        <w:t>узконаправленность</w:t>
-      </w:r>
-      <w:proofErr w:type="spellEnd"/>
-      <w:r>
-        <w:rPr>
-          <w:lang w:val="ru-RU"/>
-        </w:rPr>
-        <w:t xml:space="preserve"> (удобство для клиента, который знает чего хочет);</w:t>
+        <w:t>- узконаправленность (удобство для клиента, который знает чего хочет);</w:t>
       </w:r>
     </w:p>
     <w:p>
@@ -927,14 +907,12 @@
         </w:rPr>
         <w:t xml:space="preserve">Рисунок 1.2 – Главная страница </w:t>
       </w:r>
-      <w:proofErr w:type="spellStart"/>
       <w:r>
         <w:rPr>
           <w:lang w:val="en-US"/>
         </w:rPr>
         <w:t>Guitarland</w:t>
       </w:r>
-      <w:proofErr w:type="spellEnd"/>
       <w:r>
         <w:rPr>
           <w:lang w:val="ru-RU"/>
@@ -1648,23 +1626,7 @@
           <w:color w:val="000000"/>
           <w:szCs w:val="28"/>
         </w:rPr>
-        <w:t xml:space="preserve"> это интерпретируемый, высокоуровневый, динамичный, универсальный язык программирования с открытым исходным кодом, который фокусируется на простоте и производительности. Он был спроектирован и разработан в середине 1990-х годов </w:t>
-      </w:r>
-      <w:proofErr w:type="spellStart"/>
-      <w:r>
-        <w:rPr>
-          <w:color w:val="000000"/>
-          <w:szCs w:val="28"/>
-        </w:rPr>
-        <w:t>Юкихиро</w:t>
-      </w:r>
-      <w:proofErr w:type="spellEnd"/>
-      <w:r>
-        <w:rPr>
-          <w:color w:val="000000"/>
-          <w:szCs w:val="28"/>
-        </w:rPr>
-        <w:t xml:space="preserve"> Мацумото в Японии.</w:t>
+        <w:t xml:space="preserve"> это интерпретируемый, высокоуровневый, динамичный, универсальный язык программирования с открытым исходным кодом, который фокусируется на простоте и производительности. Он был спроектирован и разработан в середине 1990-х годов Юкихиро Мацумото в Японии.</w:t>
       </w:r>
     </w:p>
     <w:p>
@@ -1691,35 +1653,7 @@
         <w:rPr>
           <w:szCs w:val="28"/>
         </w:rPr>
-        <w:t xml:space="preserve"> это язык динамического программирования со сложной, но выразительной грамматикой и базовой библиотекой классов с богатым и мощным API. Ruby - вобрал в себя черты таких языков, как </w:t>
-      </w:r>
-      <w:proofErr w:type="spellStart"/>
-      <w:r>
-        <w:rPr>
-          <w:szCs w:val="28"/>
-        </w:rPr>
-        <w:t>Lisp</w:t>
-      </w:r>
-      <w:proofErr w:type="spellEnd"/>
-      <w:r>
-        <w:rPr>
-          <w:szCs w:val="28"/>
-        </w:rPr>
-        <w:t xml:space="preserve">, </w:t>
-      </w:r>
-      <w:proofErr w:type="spellStart"/>
-      <w:r>
-        <w:rPr>
-          <w:szCs w:val="28"/>
-        </w:rPr>
-        <w:t>Smalltalk</w:t>
-      </w:r>
-      <w:proofErr w:type="spellEnd"/>
-      <w:r>
-        <w:rPr>
-          <w:szCs w:val="28"/>
-        </w:rPr>
-        <w:t xml:space="preserve"> и Perl, но использует грамматику, которой без особого труда смогут овладеть программисты, работающие на языках С и Java.</w:t>
+        <w:t xml:space="preserve"> это язык динамического программирования со сложной, но выразительной грамматикой и базовой библиотекой классов с богатым и мощным API. Ruby - вобрал в себя черты таких языков, как Lisp, Smalltalk и Perl, но использует грамматику, которой без особого труда смогут овладеть программисты, работающие на языках С и Java.</w:t>
       </w:r>
     </w:p>
     <w:p>
@@ -1737,16 +1671,7 @@
           <w:szCs w:val="28"/>
           <w:shd w:val="clear" w:color="auto" w:fill="FFFFFF"/>
         </w:rPr>
-        <w:t xml:space="preserve">Ruby является абсолютным объектно-ориентированным языком, но в нем также неплохо уживаются процедурные и функциональные стили программирования. Приоритетом Ruby является удобство и минимизация затрат труда программиста при разработке программы, освобождение программиста от рутинной работы, которую компьютер может выполнять быстрее и качественнее. Особое внимание, в частности, уделено будничным рутинным занятиям (обработка текстов, администрирование), и для них язык настроен особенно хорошо. В </w:t>
-      </w:r>
-      <w:proofErr w:type="spellStart"/>
-      <w:r>
-        <w:rPr>
-          <w:rFonts w:cs="Times New Roman"/>
-          <w:szCs w:val="28"/>
-          <w:shd w:val="clear" w:color="auto" w:fill="FFFFFF"/>
-        </w:rPr>
-        <w:t>противо</w:t>
+        <w:t>Ruby является абсолютным объектно-ориентированным языком, но в нем также неплохо уживаются процедурные и функциональные стили программирования. Приоритетом Ruby является удобство и минимизация затрат труда программиста при разработке программы, освобождение программиста от рутинной работы, которую компьютер может выполнять быстрее и качественнее. Особое внимание, в частности, уделено будничным рутинным занятиям (обработка текстов, администрирование), и для них язык настроен особенно хорошо. В противо</w:t>
       </w:r>
       <w:r>
         <w:rPr>
@@ -1757,7 +1682,6 @@
         </w:rPr>
         <w:t>положность</w:t>
       </w:r>
-      <w:proofErr w:type="spellEnd"/>
       <w:r>
         <w:rPr>
           <w:rFonts w:cs="Times New Roman"/>
@@ -1807,7 +1731,41 @@
           <w:szCs w:val="28"/>
           <w:shd w:val="clear" w:color="auto" w:fill="FFFFFF"/>
         </w:rPr>
-        <w:t>. Любая работа с компьютером выполняется людьми и для людей, и необходимо заботиться в первую очередь о затрачиваемых усилиях людей.</w:t>
+        <w:t>. Любая работа с компьютером выполняется людьми и для людей, и необходимо заботиться в первую очередь о затрачиваемых усилиях людей</w:t>
+      </w:r>
+      <w:r>
+        <w:rPr>
+          <w:rFonts w:cs="Times New Roman"/>
+          <w:szCs w:val="28"/>
+          <w:shd w:val="clear" w:color="auto" w:fill="FFFFFF"/>
+          <w:lang w:val="ru-RU"/>
+        </w:rPr>
+        <w:t xml:space="preserve"> </w:t>
+      </w:r>
+      <w:r>
+        <w:rPr>
+          <w:rFonts w:cs="Times New Roman"/>
+          <w:szCs w:val="28"/>
+          <w:shd w:val="clear" w:color="auto" w:fill="FFFFFF"/>
+          <w:lang w:val="ru-RU"/>
+        </w:rPr>
+        <w:t>[4</w:t>
+      </w:r>
+      <w:r>
+        <w:rPr>
+          <w:rFonts w:cs="Times New Roman"/>
+          <w:szCs w:val="28"/>
+          <w:shd w:val="clear" w:color="auto" w:fill="FFFFFF"/>
+        </w:rPr>
+        <w:t>]</w:t>
+      </w:r>
+      <w:r>
+        <w:rPr>
+          <w:rFonts w:cs="Times New Roman"/>
+          <w:szCs w:val="28"/>
+          <w:shd w:val="clear" w:color="auto" w:fill="FFFFFF"/>
+        </w:rPr>
+        <w:t>.</w:t>
       </w:r>
     </w:p>
     <w:p>
@@ -1961,11 +1919,10 @@
       </w:r>
       <w:r>
         <w:rPr>
-          <w:color w:val="FF0000"/>
-          <w:szCs w:val="28"/>
-          <w:lang w:val="ru-RU"/>
-        </w:rPr>
-        <w:t>!</w:t>
+          <w:szCs w:val="28"/>
+          <w:lang w:val="ru-RU"/>
+        </w:rPr>
+        <w:t>5</w:t>
       </w:r>
       <w:r>
         <w:rPr>
@@ -1980,7 +1937,6 @@
           <w:szCs w:val="28"/>
         </w:rPr>
       </w:pPr>
-      <w:proofErr w:type="spellStart"/>
       <w:r>
         <w:rPr>
           <w:szCs w:val="28"/>
@@ -1988,7 +1944,6 @@
         </w:rPr>
         <w:t>JQuery</w:t>
       </w:r>
-      <w:proofErr w:type="spellEnd"/>
       <w:r>
         <w:rPr>
           <w:szCs w:val="28"/>
@@ -2034,7 +1989,6 @@
         </w:rPr>
         <w:t xml:space="preserve"> на проекте намного проще. </w:t>
       </w:r>
-      <w:proofErr w:type="spellStart"/>
       <w:r>
         <w:rPr>
           <w:szCs w:val="28"/>
@@ -2042,7 +1996,6 @@
         </w:rPr>
         <w:t>JQuery</w:t>
       </w:r>
-      <w:proofErr w:type="spellEnd"/>
       <w:r>
         <w:rPr>
           <w:szCs w:val="28"/>
@@ -2062,7 +2015,6 @@
         </w:rPr>
         <w:t xml:space="preserve">-кода, и обертывает их в методы, которые можно вызвать одной строкой. </w:t>
       </w:r>
-      <w:proofErr w:type="spellStart"/>
       <w:r>
         <w:rPr>
           <w:szCs w:val="28"/>
@@ -2070,7 +2022,6 @@
         </w:rPr>
         <w:t>JQuery</w:t>
       </w:r>
-      <w:proofErr w:type="spellEnd"/>
       <w:r>
         <w:rPr>
           <w:szCs w:val="28"/>
@@ -2118,11 +2069,10 @@
       </w:r>
       <w:r>
         <w:rPr>
-          <w:color w:val="FF0000"/>
-          <w:szCs w:val="28"/>
-          <w:lang w:val="ru-RU"/>
-        </w:rPr>
-        <w:t>!</w:t>
+          <w:szCs w:val="28"/>
+          <w:lang w:val="ru-RU"/>
+        </w:rPr>
+        <w:t>6</w:t>
       </w:r>
       <w:r>
         <w:rPr>
@@ -2152,110 +2102,127 @@
           <w:bCs/>
           <w:szCs w:val="28"/>
         </w:rPr>
-        <w:t xml:space="preserve">1.2.3 Ruby </w:t>
-      </w:r>
-      <w:proofErr w:type="spellStart"/>
-      <w:r>
-        <w:rPr>
-          <w:b/>
-          <w:bCs/>
-          <w:szCs w:val="28"/>
-        </w:rPr>
-        <w:t>on</w:t>
-      </w:r>
-      <w:proofErr w:type="spellEnd"/>
-      <w:r>
-        <w:rPr>
-          <w:b/>
-          <w:bCs/>
-          <w:szCs w:val="28"/>
+        <w:t>1.2.3 Ruby on Rails</w:t>
+      </w:r>
+    </w:p>
+    <w:p>
+      <w:pPr>
+        <w:rPr>
+          <w:szCs w:val="28"/>
+        </w:rPr>
+      </w:pPr>
+    </w:p>
+    <w:p>
+      <w:pPr>
+        <w:rPr>
+          <w:szCs w:val="28"/>
+        </w:rPr>
+      </w:pPr>
+      <w:r>
+        <w:rPr>
+          <w:szCs w:val="28"/>
+          <w:shd w:val="clear" w:color="auto" w:fill="FFFFFF"/>
+        </w:rPr>
+        <w:t>Ruby on Rails – фреймворк, написанный на языке программирования Ruby с открытым исходным кодом, реализует архитектурный шаблон Model-View-Controller для веб-приложений</w:t>
+      </w:r>
+      <w:r>
+        <w:rPr>
+          <w:szCs w:val="28"/>
+          <w:shd w:val="clear" w:color="auto" w:fill="FFFFFF"/>
+          <w:lang w:val="ru-RU"/>
         </w:rPr>
         <w:t xml:space="preserve"> </w:t>
       </w:r>
-      <w:proofErr w:type="spellStart"/>
-      <w:r>
-        <w:rPr>
-          <w:b/>
-          <w:bCs/>
-          <w:szCs w:val="28"/>
-        </w:rPr>
-        <w:t>Rails</w:t>
-      </w:r>
-      <w:proofErr w:type="spellEnd"/>
-    </w:p>
-    <w:p>
-      <w:pPr>
-        <w:rPr>
-          <w:szCs w:val="28"/>
-        </w:rPr>
-      </w:pPr>
-    </w:p>
-    <w:p>
-      <w:pPr>
-        <w:rPr>
-          <w:szCs w:val="28"/>
-        </w:rPr>
-      </w:pPr>
-      <w:r>
-        <w:rPr>
-          <w:szCs w:val="28"/>
-          <w:shd w:val="clear" w:color="auto" w:fill="FFFFFF"/>
-        </w:rPr>
-        <w:t xml:space="preserve">Ruby </w:t>
-      </w:r>
-      <w:proofErr w:type="spellStart"/>
-      <w:r>
-        <w:rPr>
-          <w:szCs w:val="28"/>
-          <w:shd w:val="clear" w:color="auto" w:fill="FFFFFF"/>
-        </w:rPr>
-        <w:t>on</w:t>
-      </w:r>
-      <w:proofErr w:type="spellEnd"/>
-      <w:r>
-        <w:rPr>
-          <w:szCs w:val="28"/>
-          <w:shd w:val="clear" w:color="auto" w:fill="FFFFFF"/>
+      <w:r>
+        <w:rPr>
+          <w:szCs w:val="28"/>
+          <w:shd w:val="clear" w:color="auto" w:fill="FFFFFF"/>
+          <w:lang w:val="ru-RU"/>
+        </w:rPr>
+        <w:t>[</w:t>
+      </w:r>
+      <w:r>
+        <w:rPr>
+          <w:szCs w:val="28"/>
+          <w:shd w:val="clear" w:color="auto" w:fill="FFFFFF"/>
+          <w:lang w:val="ru-RU"/>
+        </w:rPr>
+        <w:t>7</w:t>
+      </w:r>
+      <w:r>
+        <w:rPr>
+          <w:szCs w:val="28"/>
+          <w:shd w:val="clear" w:color="auto" w:fill="FFFFFF"/>
+          <w:lang w:val="ru-RU"/>
+        </w:rPr>
+        <w:t>]</w:t>
+      </w:r>
+      <w:r>
+        <w:rPr>
+          <w:szCs w:val="28"/>
+          <w:shd w:val="clear" w:color="auto" w:fill="FFFFFF"/>
+        </w:rPr>
+        <w:t>. </w:t>
+      </w:r>
+      <w:r>
+        <w:rPr>
+          <w:szCs w:val="28"/>
+        </w:rPr>
+        <w:t>Ruby</w:t>
+      </w:r>
+      <w:r>
+        <w:rPr>
+          <w:szCs w:val="28"/>
+          <w:lang w:val="ru-RU"/>
         </w:rPr>
         <w:t xml:space="preserve"> </w:t>
       </w:r>
-      <w:proofErr w:type="spellStart"/>
-      <w:r>
-        <w:rPr>
-          <w:szCs w:val="28"/>
-          <w:shd w:val="clear" w:color="auto" w:fill="FFFFFF"/>
-        </w:rPr>
-        <w:t>Rails</w:t>
-      </w:r>
-      <w:proofErr w:type="spellEnd"/>
-      <w:r>
-        <w:rPr>
-          <w:szCs w:val="28"/>
-          <w:shd w:val="clear" w:color="auto" w:fill="FFFFFF"/>
-        </w:rPr>
-        <w:t xml:space="preserve"> – фреймворк, написанный на языке программирования Ruby с открытым исходным кодом, реализует архитектурный шаблон Model-View-</w:t>
-      </w:r>
-      <w:proofErr w:type="spellStart"/>
-      <w:r>
-        <w:rPr>
-          <w:szCs w:val="28"/>
-          <w:shd w:val="clear" w:color="auto" w:fill="FFFFFF"/>
-        </w:rPr>
-        <w:t>Controller</w:t>
-      </w:r>
-      <w:proofErr w:type="spellEnd"/>
-      <w:r>
-        <w:rPr>
-          <w:szCs w:val="28"/>
-          <w:shd w:val="clear" w:color="auto" w:fill="FFFFFF"/>
-        </w:rPr>
-        <w:t xml:space="preserve"> для веб-приложений. </w:t>
-      </w:r>
-      <w:r>
-        <w:rPr>
-          <w:szCs w:val="28"/>
-        </w:rPr>
-        <w:t>Ruby</w:t>
+      <w:r>
+        <w:rPr>
+          <w:szCs w:val="28"/>
+        </w:rPr>
+        <w:t>on Rails включает в себя инструменты, которые облегчают общие задачи разработки «из коробки», такие как scaffolding, которые могут автоматически генерировать некоторые модели и представления, необходимые для базового сайта. В конфигурации по умолчанию модель отображает одну из таблицы в базе данных. Например, класс модели User обычно определяется в файле «user.rb» в каталоге app/models и привязывается к таблице «users» в базе данных.</w:t>
+      </w:r>
+    </w:p>
+    <w:p>
+      <w:pPr>
+        <w:ind w:firstLine="708"/>
+        <w:rPr>
+          <w:szCs w:val="28"/>
+        </w:rPr>
+      </w:pPr>
+      <w:r>
+        <w:rPr>
+          <w:szCs w:val="28"/>
+        </w:rPr>
+        <w:t>Контроллер – это компонент Rails, который отвечает на внешние запросы от веб-сервера к приложению, определяя, какой файл отображения нужно отрисовать. Контроллеру также может потребоваться запросить одну или несколько моделей для получения информации и передать их в отображение.</w:t>
+      </w:r>
+    </w:p>
+    <w:p>
+      <w:pPr>
+        <w:ind w:firstLine="708"/>
+        <w:rPr>
+          <w:szCs w:val="28"/>
+        </w:rPr>
+      </w:pPr>
+      <w:r>
+        <w:rPr>
+          <w:szCs w:val="28"/>
+        </w:rPr>
+        <w:t>Ruby on Rails также заслуживает внимания за широкое использование библиотек JavaScript для написания Ajax</w:t>
+      </w:r>
+      <w:r>
+        <w:rPr>
+          <w:szCs w:val="28"/>
+          <w:lang w:val="ru-RU"/>
+        </w:rPr>
+        <w:t>-</w:t>
+      </w:r>
+      <w:r>
+        <w:rPr>
+          <w:szCs w:val="28"/>
+        </w:rPr>
+        <w:t>запросов. Для этого прекрасно подойдёт jQuery, который полностью поддерживается как замена Prototype и поддерживается по умолчанию в Rails</w:t>
       </w:r>
       <w:r>
         <w:rPr>
@@ -2264,103 +2231,18 @@
         </w:rPr>
         <w:t xml:space="preserve"> </w:t>
       </w:r>
-      <w:proofErr w:type="spellStart"/>
-      <w:r>
-        <w:rPr>
-          <w:szCs w:val="28"/>
-        </w:rPr>
-        <w:t>on</w:t>
-      </w:r>
-      <w:proofErr w:type="spellEnd"/>
-      <w:r>
-        <w:rPr>
-          <w:szCs w:val="28"/>
-        </w:rPr>
-        <w:t xml:space="preserve"> </w:t>
-      </w:r>
-      <w:proofErr w:type="spellStart"/>
-      <w:r>
-        <w:rPr>
-          <w:szCs w:val="28"/>
-        </w:rPr>
-        <w:t>Rails</w:t>
-      </w:r>
-      <w:proofErr w:type="spellEnd"/>
-      <w:r>
-        <w:rPr>
-          <w:szCs w:val="28"/>
-        </w:rPr>
-        <w:t xml:space="preserve"> включает в себя инструменты, которые облегчают общие задачи разработки «из коробки», такие как </w:t>
-      </w:r>
-      <w:proofErr w:type="spellStart"/>
-      <w:r>
-        <w:rPr>
-          <w:szCs w:val="28"/>
-        </w:rPr>
-        <w:t>scaffolding</w:t>
-      </w:r>
-      <w:proofErr w:type="spellEnd"/>
-      <w:r>
-        <w:rPr>
-          <w:szCs w:val="28"/>
-        </w:rPr>
-        <w:t>, которые могут автоматически генерировать некоторые модели и представления, необходимые для базового сайта. В конфигурации по умолчанию модель отображает одну из таблицы в базе данных. Например, класс модели User обычно определяется в файле «</w:t>
-      </w:r>
-      <w:proofErr w:type="spellStart"/>
-      <w:r>
-        <w:rPr>
-          <w:szCs w:val="28"/>
-        </w:rPr>
-        <w:t>user.rb</w:t>
-      </w:r>
-      <w:proofErr w:type="spellEnd"/>
-      <w:r>
-        <w:rPr>
-          <w:szCs w:val="28"/>
-        </w:rPr>
-        <w:t xml:space="preserve">» в каталоге </w:t>
-      </w:r>
-      <w:proofErr w:type="spellStart"/>
-      <w:r>
-        <w:rPr>
-          <w:szCs w:val="28"/>
-        </w:rPr>
-        <w:t>app</w:t>
-      </w:r>
-      <w:proofErr w:type="spellEnd"/>
-      <w:r>
-        <w:rPr>
-          <w:szCs w:val="28"/>
-        </w:rPr>
-        <w:t>/</w:t>
-      </w:r>
-      <w:proofErr w:type="spellStart"/>
-      <w:r>
-        <w:rPr>
-          <w:szCs w:val="28"/>
-        </w:rPr>
-        <w:t>models</w:t>
-      </w:r>
-      <w:proofErr w:type="spellEnd"/>
-      <w:r>
-        <w:rPr>
-          <w:szCs w:val="28"/>
-        </w:rPr>
-        <w:t xml:space="preserve"> и привязывается к таблице «</w:t>
-      </w:r>
-      <w:proofErr w:type="spellStart"/>
-      <w:r>
-        <w:rPr>
-          <w:szCs w:val="28"/>
-        </w:rPr>
-        <w:t>users</w:t>
-      </w:r>
-      <w:proofErr w:type="spellEnd"/>
-      <w:r>
-        <w:rPr>
-          <w:szCs w:val="28"/>
-        </w:rPr>
-        <w:t>» в базе данных.</w:t>
+      <w:r>
+        <w:rPr>
+          <w:szCs w:val="28"/>
+          <w:lang w:val="ru-RU"/>
+        </w:rPr>
+        <w:t>с версии</w:t>
+      </w:r>
+      <w:r>
+        <w:rPr>
+          <w:szCs w:val="28"/>
+        </w:rPr>
+        <w:t xml:space="preserve"> 3.1.</w:t>
       </w:r>
     </w:p>
     <w:p>
@@ -2374,210 +2256,7 @@
         <w:rPr>
           <w:szCs w:val="28"/>
         </w:rPr>
-        <w:t xml:space="preserve">Контроллер – это компонент </w:t>
-      </w:r>
-      <w:proofErr w:type="spellStart"/>
-      <w:r>
-        <w:rPr>
-          <w:szCs w:val="28"/>
-        </w:rPr>
-        <w:t>Rails</w:t>
-      </w:r>
-      <w:proofErr w:type="spellEnd"/>
-      <w:r>
-        <w:rPr>
-          <w:szCs w:val="28"/>
-        </w:rPr>
-        <w:t>, который отвечает на внешние запросы от веб-сервера к приложению, определяя, какой файл отображения нужно отрисовать. Контроллеру также может потребоваться запросить одну или несколько моделей для получения информации и передать их в отображение.</w:t>
-      </w:r>
-    </w:p>
-    <w:p>
-      <w:pPr>
-        <w:ind w:firstLine="708"/>
-        <w:rPr>
-          <w:szCs w:val="28"/>
-        </w:rPr>
-      </w:pPr>
-      <w:r>
-        <w:rPr>
-          <w:szCs w:val="28"/>
-        </w:rPr>
-        <w:t xml:space="preserve">Ruby </w:t>
-      </w:r>
-      <w:proofErr w:type="spellStart"/>
-      <w:r>
-        <w:rPr>
-          <w:szCs w:val="28"/>
-        </w:rPr>
-        <w:t>on</w:t>
-      </w:r>
-      <w:proofErr w:type="spellEnd"/>
-      <w:r>
-        <w:rPr>
-          <w:szCs w:val="28"/>
-        </w:rPr>
-        <w:t xml:space="preserve"> </w:t>
-      </w:r>
-      <w:proofErr w:type="spellStart"/>
-      <w:r>
-        <w:rPr>
-          <w:szCs w:val="28"/>
-        </w:rPr>
-        <w:t>Rails</w:t>
-      </w:r>
-      <w:proofErr w:type="spellEnd"/>
-      <w:r>
-        <w:rPr>
-          <w:szCs w:val="28"/>
-        </w:rPr>
-        <w:t xml:space="preserve"> также заслуживает внимания за широкое использование библиотек JavaScript для написания </w:t>
-      </w:r>
-      <w:proofErr w:type="spellStart"/>
-      <w:r>
-        <w:rPr>
-          <w:szCs w:val="28"/>
-        </w:rPr>
-        <w:t>Ajax</w:t>
-      </w:r>
-      <w:proofErr w:type="spellEnd"/>
-      <w:r>
-        <w:rPr>
-          <w:szCs w:val="28"/>
-          <w:lang w:val="ru-RU"/>
-        </w:rPr>
-        <w:t>-</w:t>
-      </w:r>
-      <w:r>
-        <w:rPr>
-          <w:szCs w:val="28"/>
-        </w:rPr>
-        <w:t xml:space="preserve">запросов. Для этого прекрасно подойдёт </w:t>
-      </w:r>
-      <w:proofErr w:type="spellStart"/>
-      <w:r>
-        <w:rPr>
-          <w:szCs w:val="28"/>
-        </w:rPr>
-        <w:t>jQuery</w:t>
-      </w:r>
-      <w:proofErr w:type="spellEnd"/>
-      <w:r>
-        <w:rPr>
-          <w:szCs w:val="28"/>
-        </w:rPr>
-        <w:t xml:space="preserve">, который полностью поддерживается как замена </w:t>
-      </w:r>
-      <w:proofErr w:type="spellStart"/>
-      <w:r>
-        <w:rPr>
-          <w:szCs w:val="28"/>
-        </w:rPr>
-        <w:t>Prototype</w:t>
-      </w:r>
-      <w:proofErr w:type="spellEnd"/>
-      <w:r>
-        <w:rPr>
-          <w:szCs w:val="28"/>
-        </w:rPr>
-        <w:t xml:space="preserve"> и поддерживается по умолчанию в </w:t>
-      </w:r>
-      <w:proofErr w:type="spellStart"/>
-      <w:r>
-        <w:rPr>
-          <w:szCs w:val="28"/>
-        </w:rPr>
-        <w:t>Rails</w:t>
-      </w:r>
-      <w:proofErr w:type="spellEnd"/>
-      <w:r>
-        <w:rPr>
-          <w:szCs w:val="28"/>
-          <w:lang w:val="ru-RU"/>
-        </w:rPr>
-        <w:t xml:space="preserve"> </w:t>
-      </w:r>
-      <w:r>
-        <w:rPr>
-          <w:szCs w:val="28"/>
-          <w:lang w:val="ru-RU"/>
-        </w:rPr>
-        <w:t>с версии</w:t>
-      </w:r>
-      <w:r>
-        <w:rPr>
-          <w:szCs w:val="28"/>
-        </w:rPr>
-        <w:t xml:space="preserve"> 3.1.</w:t>
-      </w:r>
-    </w:p>
-    <w:p>
-      <w:pPr>
-        <w:ind w:firstLine="708"/>
-        <w:rPr>
-          <w:szCs w:val="28"/>
-        </w:rPr>
-      </w:pPr>
-      <w:r>
-        <w:rPr>
-          <w:szCs w:val="28"/>
-        </w:rPr>
-        <w:t xml:space="preserve">Основным преимуществом языка программирования Ruby и фреймворка Ruby </w:t>
-      </w:r>
-      <w:proofErr w:type="spellStart"/>
-      <w:r>
-        <w:rPr>
-          <w:szCs w:val="28"/>
-        </w:rPr>
-        <w:t>on</w:t>
-      </w:r>
-      <w:proofErr w:type="spellEnd"/>
-      <w:r>
-        <w:rPr>
-          <w:szCs w:val="28"/>
-        </w:rPr>
-        <w:t xml:space="preserve"> </w:t>
-      </w:r>
-      <w:proofErr w:type="spellStart"/>
-      <w:r>
-        <w:rPr>
-          <w:szCs w:val="28"/>
-        </w:rPr>
-        <w:t>Rails</w:t>
-      </w:r>
-      <w:proofErr w:type="spellEnd"/>
-      <w:r>
-        <w:rPr>
-          <w:szCs w:val="28"/>
-        </w:rPr>
-        <w:t xml:space="preserve"> является скорость разработки. На практике скорость разработки проектов на Ruby </w:t>
-      </w:r>
-      <w:proofErr w:type="spellStart"/>
-      <w:r>
-        <w:rPr>
-          <w:szCs w:val="28"/>
-        </w:rPr>
-        <w:t>on</w:t>
-      </w:r>
-      <w:proofErr w:type="spellEnd"/>
-      <w:r>
-        <w:rPr>
-          <w:szCs w:val="28"/>
-        </w:rPr>
-        <w:t xml:space="preserve"> </w:t>
-      </w:r>
-      <w:proofErr w:type="spellStart"/>
-      <w:r>
-        <w:rPr>
-          <w:szCs w:val="28"/>
-        </w:rPr>
-        <w:t>Rails</w:t>
-      </w:r>
-      <w:proofErr w:type="spellEnd"/>
-      <w:r>
-        <w:rPr>
-          <w:szCs w:val="28"/>
-        </w:rPr>
-        <w:t xml:space="preserve"> выше на 30-40 процентов по отношению </w:t>
+        <w:t xml:space="preserve">Основным преимуществом языка программирования Ruby и фреймворка Ruby on Rails является скорость разработки. На практике скорость разработки проектов на Ruby on Rails выше на 30-40 процентов по отношению </w:t>
       </w:r>
       <w:r>
         <w:rPr>
@@ -2590,30 +2269,8 @@
         <w:rPr>
           <w:szCs w:val="28"/>
         </w:rPr>
-        <w:t xml:space="preserve">тных инструментов Ruby </w:t>
-      </w:r>
-      <w:proofErr w:type="spellStart"/>
-      <w:r>
-        <w:rPr>
-          <w:szCs w:val="28"/>
-        </w:rPr>
-        <w:t>on</w:t>
-      </w:r>
-      <w:proofErr w:type="spellEnd"/>
-      <w:r>
-        <w:rPr>
-          <w:szCs w:val="28"/>
-        </w:rPr>
-        <w:t xml:space="preserve"> </w:t>
-      </w:r>
-      <w:proofErr w:type="spellStart"/>
-      <w:r>
-        <w:rPr>
-          <w:szCs w:val="28"/>
-        </w:rPr>
-        <w:t>Rails</w:t>
-      </w:r>
-      <w:proofErr w:type="spellEnd"/>
+        <w:t>тных инструментов Ruby on Rails</w:t>
+      </w:r>
       <w:r>
         <w:rPr>
           <w:szCs w:val="28"/>
@@ -2660,33 +2317,8 @@
           <w:szCs w:val="28"/>
           <w:shd w:val="clear" w:color="auto" w:fill="FFFFFF"/>
         </w:rPr>
-        <w:t xml:space="preserve">Кроме того, в отличие от других фреймворков, в составе Ruby </w:t>
-      </w:r>
-      <w:proofErr w:type="spellStart"/>
-      <w:r>
-        <w:rPr>
-          <w:szCs w:val="28"/>
-          <w:shd w:val="clear" w:color="auto" w:fill="FFFFFF"/>
-        </w:rPr>
-        <w:t>on</w:t>
-      </w:r>
-      <w:proofErr w:type="spellEnd"/>
-      <w:r>
-        <w:rPr>
-          <w:szCs w:val="28"/>
-          <w:shd w:val="clear" w:color="auto" w:fill="FFFFFF"/>
-        </w:rPr>
-        <w:t xml:space="preserve"> </w:t>
-      </w:r>
-      <w:proofErr w:type="spellStart"/>
-      <w:r>
-        <w:rPr>
-          <w:szCs w:val="28"/>
-          <w:shd w:val="clear" w:color="auto" w:fill="FFFFFF"/>
-        </w:rPr>
-        <w:t>Rails</w:t>
-      </w:r>
-      <w:proofErr w:type="spellEnd"/>
+        <w:t>Кроме того, в отличие от других фреймворков, в составе Ruby on Rails</w:t>
+      </w:r>
       <w:r>
         <w:rPr>
           <w:szCs w:val="28"/>
@@ -2787,7 +2419,21 @@
           <w:szCs w:val="28"/>
           <w:lang w:val="ru-RU"/>
         </w:rPr>
-        <w:t xml:space="preserve"> [4] (</w:t>
+        <w:t xml:space="preserve"> [</w:t>
+      </w:r>
+      <w:r>
+        <w:rPr>
+          <w:szCs w:val="28"/>
+          <w:lang w:val="ru-RU"/>
+        </w:rPr>
+        <w:t>8</w:t>
+      </w:r>
+      <w:r>
+        <w:rPr>
+          <w:szCs w:val="28"/>
+          <w:lang w:val="ru-RU"/>
+        </w:rPr>
+        <w:t>] (</w:t>
       </w:r>
       <w:r>
         <w:rPr>
@@ -2994,9 +2640,9 @@
       <w:r>
         <w:rPr>
           <w:szCs w:val="28"/>
-          <w:lang w:val="ru-RU"/>
-        </w:rPr>
-        <w:t>4</w:t>
+          <w:lang w:val="en-US"/>
+        </w:rPr>
+        <w:t>8</w:t>
       </w:r>
       <w:r>
         <w:rPr>
@@ -3627,16 +3273,8 @@
         <w:rPr>
           <w:szCs w:val="28"/>
         </w:rPr>
-        <w:t xml:space="preserve"> будет использоваться </w:t>
-      </w:r>
-      <w:proofErr w:type="spellStart"/>
-      <w:r>
-        <w:rPr>
-          <w:szCs w:val="28"/>
-        </w:rPr>
-        <w:t>PostgreSQL</w:t>
-      </w:r>
-      <w:proofErr w:type="spellEnd"/>
+        <w:t xml:space="preserve"> будет использоваться PostgreSQL</w:t>
+      </w:r>
       <w:r>
         <w:rPr>
           <w:szCs w:val="28"/>
@@ -3651,19 +3289,11 @@
           <w:szCs w:val="28"/>
         </w:rPr>
       </w:pPr>
-      <w:proofErr w:type="spellStart"/>
-      <w:r>
-        <w:rPr>
-          <w:szCs w:val="28"/>
-        </w:rPr>
-        <w:t>PostgreSQL</w:t>
-      </w:r>
-      <w:proofErr w:type="spellEnd"/>
-      <w:r>
-        <w:rPr>
-          <w:szCs w:val="28"/>
-        </w:rPr>
-        <w:t xml:space="preserve"> — </w:t>
+      <w:r>
+        <w:rPr>
+          <w:szCs w:val="28"/>
+        </w:rPr>
+        <w:t xml:space="preserve">PostgreSQL — </w:t>
       </w:r>
       <w:r>
         <w:rPr>
@@ -3702,91 +3332,20 @@
         <w:rPr>
           <w:szCs w:val="28"/>
         </w:rPr>
-        <w:t xml:space="preserve"> (СУБД). </w:t>
-      </w:r>
-      <w:proofErr w:type="spellStart"/>
-      <w:r>
-        <w:rPr>
-          <w:szCs w:val="28"/>
-        </w:rPr>
-        <w:t>PostgreSQL</w:t>
-      </w:r>
-      <w:proofErr w:type="spellEnd"/>
-      <w:r>
-        <w:rPr>
-          <w:szCs w:val="28"/>
-        </w:rPr>
-        <w:t xml:space="preserve"> является одной из наиболее популярных систем управления базами данных [</w:t>
-      </w:r>
-      <w:r>
-        <w:rPr>
-          <w:color w:val="FF0000"/>
-          <w:szCs w:val="28"/>
-          <w:lang w:val="ru-RU"/>
-        </w:rPr>
-        <w:t>!</w:t>
-      </w:r>
-      <w:r>
-        <w:rPr>
-          <w:szCs w:val="28"/>
-        </w:rPr>
-        <w:t xml:space="preserve">]. Сам проект </w:t>
-      </w:r>
-      <w:proofErr w:type="spellStart"/>
-      <w:r>
-        <w:rPr>
-          <w:szCs w:val="28"/>
-        </w:rPr>
-        <w:t>postgresql</w:t>
-      </w:r>
-      <w:proofErr w:type="spellEnd"/>
-      <w:r>
-        <w:rPr>
-          <w:szCs w:val="28"/>
-        </w:rPr>
-        <w:t xml:space="preserve"> эволюционировал из другого проекта, который назывался </w:t>
-      </w:r>
-      <w:proofErr w:type="spellStart"/>
-      <w:r>
-        <w:rPr>
-          <w:szCs w:val="28"/>
-        </w:rPr>
-        <w:t>Ingres</w:t>
-      </w:r>
-      <w:proofErr w:type="spellEnd"/>
-      <w:r>
-        <w:rPr>
-          <w:szCs w:val="28"/>
-        </w:rPr>
-        <w:t xml:space="preserve">. Формально развитие </w:t>
-      </w:r>
-      <w:proofErr w:type="spellStart"/>
-      <w:r>
-        <w:rPr>
-          <w:szCs w:val="28"/>
-        </w:rPr>
-        <w:t>postgresql</w:t>
-      </w:r>
-      <w:proofErr w:type="spellEnd"/>
-      <w:r>
-        <w:rPr>
-          <w:szCs w:val="28"/>
-        </w:rPr>
-        <w:t xml:space="preserve"> началось еще в 1986 году. Тогда он назывался POSTGRES. А в 1996 году проект был переименован в </w:t>
-      </w:r>
-      <w:proofErr w:type="spellStart"/>
-      <w:r>
-        <w:rPr>
-          <w:szCs w:val="28"/>
-        </w:rPr>
-        <w:t>PostgreSQL</w:t>
-      </w:r>
-      <w:proofErr w:type="spellEnd"/>
-      <w:r>
-        <w:rPr>
-          <w:szCs w:val="28"/>
-        </w:rPr>
-        <w:t>, что отражало больший акцент на SQL. И</w:t>
+        <w:t xml:space="preserve"> (СУБД). PostgreSQL является одной из наиболее популярных систем управления базами данных [</w:t>
+      </w:r>
+      <w:r>
+        <w:rPr>
+          <w:szCs w:val="28"/>
+          <w:lang w:val="ru-RU"/>
+        </w:rPr>
+        <w:t>9</w:t>
+      </w:r>
+      <w:r>
+        <w:rPr>
+          <w:szCs w:val="28"/>
+        </w:rPr>
+        <w:t>]. Сам проект postgresql эволюционировал из другого проекта, который назывался Ingres. Формально развитие postgresql началось еще в 1986 году. Тогда он назывался POSTGRES. А в 1996 году проект был переименован в PostgreSQL, что отражало больший акцент на SQL. И</w:t>
       </w:r>
       <w:r>
         <w:rPr>
@@ -3799,21 +3358,7 @@
         <w:rPr>
           <w:szCs w:val="28"/>
         </w:rPr>
-        <w:t xml:space="preserve">8 июля 1996 года состоялся первый релиз продукта. С тех пор вышло множество версий </w:t>
-      </w:r>
-      <w:proofErr w:type="spellStart"/>
-      <w:r>
-        <w:rPr>
-          <w:szCs w:val="28"/>
-        </w:rPr>
-        <w:t>postgresql</w:t>
-      </w:r>
-      <w:proofErr w:type="spellEnd"/>
-      <w:r>
-        <w:rPr>
-          <w:szCs w:val="28"/>
-        </w:rPr>
-        <w:t xml:space="preserve">. Текущей версией является версия </w:t>
+        <w:t xml:space="preserve">8 июля 1996 года состоялся первый релиз продукта. С тех пор вышло множество версий postgresql. Текущей версией является версия </w:t>
       </w:r>
       <w:r>
         <w:rPr>
@@ -3826,35 +3371,7 @@
         <w:rPr>
           <w:szCs w:val="28"/>
         </w:rPr>
-        <w:t xml:space="preserve">. Однако регулярно также выходят </w:t>
-      </w:r>
-      <w:proofErr w:type="spellStart"/>
-      <w:r>
-        <w:rPr>
-          <w:szCs w:val="28"/>
-        </w:rPr>
-        <w:t>подверсии</w:t>
-      </w:r>
-      <w:proofErr w:type="spellEnd"/>
-      <w:r>
-        <w:rPr>
-          <w:szCs w:val="28"/>
-        </w:rPr>
-        <w:t xml:space="preserve">. </w:t>
-      </w:r>
-      <w:proofErr w:type="spellStart"/>
-      <w:r>
-        <w:rPr>
-          <w:szCs w:val="28"/>
-        </w:rPr>
-        <w:t>PostgreSQL</w:t>
-      </w:r>
-      <w:proofErr w:type="spellEnd"/>
-      <w:r>
-        <w:rPr>
-          <w:szCs w:val="28"/>
-        </w:rPr>
-        <w:t xml:space="preserve"> поддерживается для всех основных операционных систем </w:t>
+        <w:t xml:space="preserve">. Однако регулярно также выходят подверсии. PostgreSQL поддерживается для всех основных операционных систем </w:t>
       </w:r>
       <w:r>
         <w:rPr>
@@ -3866,21 +3383,7 @@
         <w:rPr>
           <w:szCs w:val="28"/>
         </w:rPr>
-        <w:t xml:space="preserve"> Windows, Linux, </w:t>
-      </w:r>
-      <w:proofErr w:type="spellStart"/>
-      <w:r>
-        <w:rPr>
-          <w:szCs w:val="28"/>
-        </w:rPr>
-        <w:t>MacOS</w:t>
-      </w:r>
-      <w:proofErr w:type="spellEnd"/>
-      <w:r>
-        <w:rPr>
-          <w:szCs w:val="28"/>
-        </w:rPr>
-        <w:t xml:space="preserve">. </w:t>
+        <w:t xml:space="preserve"> Windows, Linux, MacOS. </w:t>
       </w:r>
     </w:p>
     <w:p>
@@ -3896,16 +3399,8 @@
           <w:szCs w:val="28"/>
         </w:rPr>
         <w:lastRenderedPageBreak/>
-        <w:t xml:space="preserve">Особенности </w:t>
-      </w:r>
-      <w:proofErr w:type="spellStart"/>
-      <w:r>
-        <w:rPr>
-          <w:szCs w:val="28"/>
-        </w:rPr>
-        <w:t>PostgreSQL</w:t>
-      </w:r>
-      <w:proofErr w:type="spellEnd"/>
+        <w:t>Особенности PostgreSQL</w:t>
+      </w:r>
       <w:r>
         <w:rPr>
           <w:szCs w:val="28"/>
@@ -4012,23 +3507,13 @@
         </w:rPr>
         <w:t xml:space="preserve">- </w:t>
       </w:r>
-      <w:proofErr w:type="spellStart"/>
-      <w:r>
-        <w:rPr>
-          <w:rFonts w:cs="Times New Roman"/>
-          <w:bCs/>
-          <w:szCs w:val="28"/>
-        </w:rPr>
-        <w:t>многоверсионность</w:t>
-      </w:r>
-      <w:proofErr w:type="spellEnd"/>
-      <w:r>
-        <w:rPr>
-          <w:rFonts w:cs="Times New Roman"/>
-          <w:bCs/>
-          <w:szCs w:val="28"/>
-        </w:rPr>
-        <w:t xml:space="preserve">; </w:t>
+      <w:r>
+        <w:rPr>
+          <w:rFonts w:cs="Times New Roman"/>
+          <w:bCs/>
+          <w:szCs w:val="28"/>
+        </w:rPr>
+        <w:t xml:space="preserve">многоверсионность; </w:t>
       </w:r>
     </w:p>
     <w:p>
@@ -4224,7 +3709,6 @@
         </w:rPr>
         <w:t xml:space="preserve"> </w:t>
       </w:r>
-      <w:proofErr w:type="spellStart"/>
       <w:r>
         <w:rPr>
           <w:rFonts w:cs="Times New Roman"/>
@@ -4234,7 +3718,6 @@
         </w:rPr>
         <w:t>мультиплатформенность</w:t>
       </w:r>
-      <w:proofErr w:type="spellEnd"/>
       <w:r>
         <w:rPr>
           <w:rFonts w:cs="Times New Roman"/>
@@ -4296,17 +3779,7 @@
           <w:szCs w:val="28"/>
           <w:shd w:val="clear" w:color="auto" w:fill="FFFFFF"/>
         </w:rPr>
-        <w:t xml:space="preserve"> Использование вышеперечисленных технологий при разработке дипломного проекта позволяет сократить время на разработку, увеличить качество кода и </w:t>
-      </w:r>
-      <w:proofErr w:type="spellStart"/>
-      <w:r>
-        <w:rPr>
-          <w:rFonts w:cs="Times New Roman"/>
-          <w:color w:val="000000"/>
-          <w:szCs w:val="28"/>
-          <w:shd w:val="clear" w:color="auto" w:fill="FFFFFF"/>
-        </w:rPr>
-        <w:t>за</w:t>
+        <w:t xml:space="preserve"> Использование вышеперечисленных технологий при разработке дипломного проекта позволяет сократить время на разработку, увеличить качество кода и за</w:t>
       </w:r>
       <w:r>
         <w:rPr>
@@ -4324,17 +3797,7 @@
           <w:szCs w:val="28"/>
           <w:shd w:val="clear" w:color="auto" w:fill="FFFFFF"/>
         </w:rPr>
-        <w:t>чет</w:t>
-      </w:r>
-      <w:proofErr w:type="spellEnd"/>
-      <w:r>
-        <w:rPr>
-          <w:rFonts w:cs="Times New Roman"/>
-          <w:color w:val="000000"/>
-          <w:szCs w:val="28"/>
-          <w:shd w:val="clear" w:color="auto" w:fill="FFFFFF"/>
-        </w:rPr>
-        <w:t xml:space="preserve"> этого выполнить данные требования</w:t>
+        <w:t>чет этого выполнить данные требования</w:t>
       </w:r>
     </w:p>
     <w:p>
@@ -4821,7 +4284,7 @@
           <w:rFonts w:cs="Times New Roman"/>
           <w:szCs w:val="28"/>
         </w:rPr>
-        <w:t>;</w:t>
+        <w:t>.</w:t>
       </w:r>
       <w:r>
         <w:rPr>

</xml_diff>